<commit_message>
no more code after this pls
</commit_message>
<xml_diff>
--- a/FinalProject/final_report_klenda.docx
+++ b/FinalProject/final_report_klenda.docx
@@ -596,7 +596,23 @@
           <w:sz w:val="24"/>
           <w:szCs w:val="24"/>
         </w:rPr>
-        <w:t xml:space="preserve">The purpose of this project is to compare the effectiveness of different parallelized computing techniques. A portion of the project is dedicated to doing this using OpenMP, an open source library for C++. </w:t>
+        <w:t xml:space="preserve">The purpose of this project is to compare the effectiveness of different parallelized computing techniques. A portion of the project is dedicated to doing this using OpenMP, an </w:t>
+      </w:r>
+      <w:proofErr w:type="gramStart"/>
+      <w:r>
+        <w:rPr>
+          <w:sz w:val="24"/>
+          <w:szCs w:val="24"/>
+        </w:rPr>
+        <w:t>open source</w:t>
+      </w:r>
+      <w:proofErr w:type="gramEnd"/>
+      <w:r>
+        <w:rPr>
+          <w:sz w:val="24"/>
+          <w:szCs w:val="24"/>
+        </w:rPr>
+        <w:t xml:space="preserve"> library for C++. </w:t>
       </w:r>
     </w:p>
     <w:p>
@@ -642,7 +658,21 @@
           <w:sz w:val="24"/>
           <w:szCs w:val="24"/>
         </w:rPr>
-        <w:t xml:space="preserve"> The timing of each step of this process is done with the CPU and then the GPU and timings compared. The objective is to analyze the improvement provided for GPU processing, to evaluate the effectiveness of the eigenface computation method and to discuss the uses of the computed eigen faces.</w:t>
+        <w:t xml:space="preserve"> The timing of each step of this process is done with the CPU and then the GPU and timings compared. The objective is to analyze the improvement provided </w:t>
+      </w:r>
+      <w:r>
+        <w:rPr>
+          <w:sz w:val="24"/>
+          <w:szCs w:val="24"/>
+        </w:rPr>
+        <w:t>by</w:t>
+      </w:r>
+      <w:r>
+        <w:rPr>
+          <w:sz w:val="24"/>
+          <w:szCs w:val="24"/>
+        </w:rPr>
+        <w:t xml:space="preserve"> GPU processing, to evaluate the effectiveness of the eigenface computation method and to discuss the uses of the computed eigen faces.</w:t>
       </w:r>
     </w:p>
     <w:p>
@@ -849,12 +879,139 @@
           <w:szCs w:val="24"/>
         </w:rPr>
       </w:pPr>
-      <w:r>
+    </w:p>
+    <w:p>
+      <w:pPr>
         <w:rPr>
           <w:rStyle w:val="Strong"/>
           <w:sz w:val="24"/>
           <w:szCs w:val="24"/>
         </w:rPr>
+      </w:pPr>
+    </w:p>
+    <w:p>
+      <w:pPr>
+        <w:rPr>
+          <w:rStyle w:val="Strong"/>
+          <w:sz w:val="24"/>
+          <w:szCs w:val="24"/>
+        </w:rPr>
+      </w:pPr>
+    </w:p>
+    <w:p>
+      <w:pPr>
+        <w:rPr>
+          <w:rStyle w:val="Strong"/>
+          <w:sz w:val="24"/>
+          <w:szCs w:val="24"/>
+        </w:rPr>
+      </w:pPr>
+    </w:p>
+    <w:p>
+      <w:pPr>
+        <w:rPr>
+          <w:rStyle w:val="Strong"/>
+          <w:sz w:val="24"/>
+          <w:szCs w:val="24"/>
+        </w:rPr>
+      </w:pPr>
+    </w:p>
+    <w:p>
+      <w:pPr>
+        <w:rPr>
+          <w:rStyle w:val="Strong"/>
+          <w:sz w:val="24"/>
+          <w:szCs w:val="24"/>
+        </w:rPr>
+      </w:pPr>
+    </w:p>
+    <w:p>
+      <w:pPr>
+        <w:rPr>
+          <w:rStyle w:val="Strong"/>
+          <w:sz w:val="24"/>
+          <w:szCs w:val="24"/>
+        </w:rPr>
+      </w:pPr>
+    </w:p>
+    <w:p>
+      <w:pPr>
+        <w:rPr>
+          <w:rStyle w:val="Strong"/>
+          <w:sz w:val="24"/>
+          <w:szCs w:val="24"/>
+        </w:rPr>
+      </w:pPr>
+    </w:p>
+    <w:p>
+      <w:pPr>
+        <w:rPr>
+          <w:rStyle w:val="Strong"/>
+          <w:sz w:val="24"/>
+          <w:szCs w:val="24"/>
+        </w:rPr>
+      </w:pPr>
+    </w:p>
+    <w:p>
+      <w:pPr>
+        <w:rPr>
+          <w:rStyle w:val="Strong"/>
+          <w:sz w:val="24"/>
+          <w:szCs w:val="24"/>
+        </w:rPr>
+      </w:pPr>
+    </w:p>
+    <w:p>
+      <w:pPr>
+        <w:rPr>
+          <w:rStyle w:val="Strong"/>
+          <w:sz w:val="24"/>
+          <w:szCs w:val="24"/>
+        </w:rPr>
+      </w:pPr>
+    </w:p>
+    <w:p>
+      <w:pPr>
+        <w:rPr>
+          <w:rStyle w:val="Strong"/>
+          <w:sz w:val="24"/>
+          <w:szCs w:val="24"/>
+        </w:rPr>
+      </w:pPr>
+    </w:p>
+    <w:p>
+      <w:pPr>
+        <w:rPr>
+          <w:rStyle w:val="Strong"/>
+          <w:sz w:val="24"/>
+          <w:szCs w:val="24"/>
+        </w:rPr>
+      </w:pPr>
+    </w:p>
+    <w:p>
+      <w:pPr>
+        <w:rPr>
+          <w:rStyle w:val="Strong"/>
+          <w:sz w:val="24"/>
+          <w:szCs w:val="24"/>
+        </w:rPr>
+      </w:pPr>
+    </w:p>
+    <w:p>
+      <w:pPr>
+        <w:rPr>
+          <w:rStyle w:val="Strong"/>
+          <w:sz w:val="24"/>
+          <w:szCs w:val="24"/>
+        </w:rPr>
+      </w:pPr>
+      <w:r>
+        <w:rPr>
+          <w:rStyle w:val="Strong"/>
+          <w:sz w:val="24"/>
+          <w:szCs w:val="24"/>
+        </w:rPr>
+        <w:lastRenderedPageBreak/>
         <w:t>Hardware Used:</w:t>
       </w:r>
     </w:p>
@@ -933,7 +1090,25 @@
           <w:sz w:val="24"/>
           <w:szCs w:val="24"/>
         </w:rPr>
-        <w:t>Intel(R) Core(TM) i9-10900K CPU @ 3.70GHz</w:t>
+        <w:t xml:space="preserve">Intel(R) </w:t>
+      </w:r>
+      <w:proofErr w:type="gramStart"/>
+      <w:r>
+        <w:rPr>
+          <w:rFonts w:asciiTheme="minorHAnsi" w:eastAsiaTheme="minorHAnsi" w:hAnsiTheme="minorHAnsi" w:cstheme="minorBidi"/>
+          <w:sz w:val="24"/>
+          <w:szCs w:val="24"/>
+        </w:rPr>
+        <w:t>Core(</w:t>
+      </w:r>
+      <w:proofErr w:type="gramEnd"/>
+      <w:r>
+        <w:rPr>
+          <w:rFonts w:asciiTheme="minorHAnsi" w:eastAsiaTheme="minorHAnsi" w:hAnsiTheme="minorHAnsi" w:cstheme="minorBidi"/>
+          <w:sz w:val="24"/>
+          <w:szCs w:val="24"/>
+        </w:rPr>
+        <w:t>TM) i9-10900K CPU @ 3.70GHz</w:t>
       </w:r>
     </w:p>
     <w:p>
@@ -1108,7 +1283,6 @@
           <w:sz w:val="24"/>
           <w:szCs w:val="24"/>
         </w:rPr>
-        <w:lastRenderedPageBreak/>
         <w:tab/>
       </w:r>
       <w:r>
@@ -1247,8 +1421,6 @@
         <w:spacing w:line="259" w:lineRule="auto"/>
         <w:rPr>
           <w:rFonts w:asciiTheme="minorHAnsi" w:eastAsiaTheme="minorHAnsi" w:hAnsiTheme="minorHAnsi" w:cstheme="minorBidi"/>
-          <w:b/>
-          <w:bCs/>
           <w:sz w:val="24"/>
           <w:szCs w:val="24"/>
         </w:rPr>
@@ -1256,8 +1428,6 @@
       <w:r>
         <w:rPr>
           <w:rFonts w:asciiTheme="minorHAnsi" w:eastAsiaTheme="minorHAnsi" w:hAnsiTheme="minorHAnsi" w:cstheme="minorBidi"/>
-          <w:b/>
-          <w:bCs/>
           <w:sz w:val="24"/>
           <w:szCs w:val="24"/>
         </w:rPr>
@@ -1274,8 +1444,6 @@
         <w:spacing w:line="259" w:lineRule="auto"/>
         <w:rPr>
           <w:rFonts w:asciiTheme="minorHAnsi" w:eastAsiaTheme="minorHAnsi" w:hAnsiTheme="minorHAnsi" w:cstheme="minorBidi"/>
-          <w:b/>
-          <w:bCs/>
           <w:sz w:val="24"/>
           <w:szCs w:val="24"/>
         </w:rPr>
@@ -1284,8 +1452,6 @@
       <w:r>
         <w:rPr>
           <w:rFonts w:asciiTheme="minorHAnsi" w:eastAsiaTheme="minorHAnsi" w:hAnsiTheme="minorHAnsi" w:cstheme="minorBidi"/>
-          <w:b/>
-          <w:bCs/>
           <w:sz w:val="24"/>
           <w:szCs w:val="24"/>
         </w:rPr>
@@ -1295,8 +1461,6 @@
       <w:r>
         <w:rPr>
           <w:rFonts w:asciiTheme="minorHAnsi" w:eastAsiaTheme="minorHAnsi" w:hAnsiTheme="minorHAnsi" w:cstheme="minorBidi"/>
-          <w:b/>
-          <w:bCs/>
           <w:sz w:val="24"/>
           <w:szCs w:val="24"/>
         </w:rPr>
@@ -1305,8 +1469,6 @@
       <w:r>
         <w:rPr>
           <w:rFonts w:asciiTheme="minorHAnsi" w:eastAsiaTheme="minorHAnsi" w:hAnsiTheme="minorHAnsi" w:cstheme="minorBidi"/>
-          <w:b/>
-          <w:bCs/>
           <w:sz w:val="24"/>
           <w:szCs w:val="24"/>
         </w:rPr>
@@ -1315,8 +1477,6 @@
       <w:r>
         <w:rPr>
           <w:rFonts w:asciiTheme="minorHAnsi" w:eastAsiaTheme="minorHAnsi" w:hAnsiTheme="minorHAnsi" w:cstheme="minorBidi"/>
-          <w:b/>
-          <w:bCs/>
           <w:sz w:val="24"/>
           <w:szCs w:val="24"/>
         </w:rPr>
@@ -1325,8 +1485,6 @@
       <w:r>
         <w:rPr>
           <w:rFonts w:asciiTheme="minorHAnsi" w:eastAsiaTheme="minorHAnsi" w:hAnsiTheme="minorHAnsi" w:cstheme="minorBidi"/>
-          <w:b/>
-          <w:bCs/>
           <w:sz w:val="24"/>
           <w:szCs w:val="24"/>
         </w:rPr>
@@ -1834,7 +1992,17 @@
           <w:sz w:val="21"/>
           <w:szCs w:val="21"/>
         </w:rPr>
-        <w:t>AllPairsWorker_t</w:t>
+        <w:t>AllPairsWorker_</w:t>
+      </w:r>
+      <w:proofErr w:type="gramStart"/>
+      <w:r>
+        <w:rPr>
+          <w:rFonts w:ascii="Consolas" w:eastAsia="Times New Roman" w:hAnsi="Consolas"/>
+          <w:color w:val="4EC9B0"/>
+          <w:sz w:val="21"/>
+          <w:szCs w:val="21"/>
+        </w:rPr>
+        <w:t>t</w:t>
       </w:r>
       <w:proofErr w:type="spellEnd"/>
       <w:r>
@@ -1846,6 +2014,7 @@
         </w:rPr>
         <w:t>)(</w:t>
       </w:r>
+      <w:proofErr w:type="gramEnd"/>
     </w:p>
     <w:p>
       <w:pPr>
@@ -1867,6 +2036,7 @@
         </w:rPr>
         <w:t xml:space="preserve">    </w:t>
       </w:r>
+      <w:proofErr w:type="gramStart"/>
       <w:r>
         <w:rPr>
           <w:rFonts w:ascii="Consolas" w:eastAsia="Times New Roman" w:hAnsi="Consolas"/>
@@ -1885,6 +2055,7 @@
         </w:rPr>
         <w:t>::</w:t>
       </w:r>
+      <w:proofErr w:type="gramEnd"/>
       <w:r>
         <w:rPr>
           <w:rFonts w:ascii="Consolas" w:eastAsia="Times New Roman" w:hAnsi="Consolas"/>
@@ -1960,6 +2131,7 @@
         </w:rPr>
         <w:t xml:space="preserve">    </w:t>
       </w:r>
+      <w:proofErr w:type="gramStart"/>
       <w:r>
         <w:rPr>
           <w:rFonts w:ascii="Consolas" w:eastAsia="Times New Roman" w:hAnsi="Consolas"/>
@@ -1978,6 +2150,7 @@
         </w:rPr>
         <w:t>::</w:t>
       </w:r>
+      <w:proofErr w:type="gramEnd"/>
       <w:r>
         <w:rPr>
           <w:rFonts w:ascii="Consolas" w:eastAsia="Times New Roman" w:hAnsi="Consolas"/>
@@ -2140,6 +2313,7 @@
         </w:rPr>
         <w:t>uint64_t</w:t>
       </w:r>
+      <w:proofErr w:type="gramStart"/>
       <w:r>
         <w:rPr>
           <w:rFonts w:ascii="Consolas" w:eastAsia="Times New Roman" w:hAnsi="Consolas"/>
@@ -2149,6 +2323,7 @@
         </w:rPr>
         <w:t>);</w:t>
       </w:r>
+      <w:proofErr w:type="gramEnd"/>
     </w:p>
     <w:p>
       <w:pPr>
@@ -2240,6 +2415,7 @@
         <w:t xml:space="preserve"> </w:t>
       </w:r>
       <w:proofErr w:type="spellStart"/>
+      <w:proofErr w:type="gramStart"/>
       <w:r>
         <w:rPr>
           <w:rFonts w:ascii="Consolas" w:eastAsia="Times New Roman" w:hAnsi="Consolas"/>
@@ -2259,6 +2435,7 @@
         </w:rPr>
         <w:t>(</w:t>
       </w:r>
+      <w:proofErr w:type="gramEnd"/>
     </w:p>
     <w:p>
       <w:pPr>
@@ -2280,6 +2457,7 @@
         </w:rPr>
         <w:t xml:space="preserve">    </w:t>
       </w:r>
+      <w:proofErr w:type="gramStart"/>
       <w:r>
         <w:rPr>
           <w:rFonts w:ascii="Consolas" w:eastAsia="Times New Roman" w:hAnsi="Consolas"/>
@@ -2298,6 +2476,7 @@
         </w:rPr>
         <w:t>::</w:t>
       </w:r>
+      <w:proofErr w:type="gramEnd"/>
       <w:r>
         <w:rPr>
           <w:rFonts w:ascii="Consolas" w:eastAsia="Times New Roman" w:hAnsi="Consolas"/>
@@ -2503,6 +2682,7 @@
         </w:rPr>
         <w:t xml:space="preserve">    </w:t>
       </w:r>
+      <w:proofErr w:type="gramStart"/>
       <w:r>
         <w:rPr>
           <w:rFonts w:ascii="Consolas" w:eastAsia="Times New Roman" w:hAnsi="Consolas"/>
@@ -2522,6 +2702,7 @@
         <w:t>::</w:t>
       </w:r>
       <w:proofErr w:type="spellStart"/>
+      <w:proofErr w:type="gramEnd"/>
       <w:r>
         <w:rPr>
           <w:rFonts w:ascii="Consolas" w:eastAsia="Times New Roman" w:hAnsi="Consolas"/>
@@ -2653,6 +2834,7 @@
         <w:t xml:space="preserve">    </w:t>
       </w:r>
       <w:proofErr w:type="spellStart"/>
+      <w:proofErr w:type="gramStart"/>
       <w:r>
         <w:rPr>
           <w:rFonts w:ascii="Consolas" w:eastAsia="Times New Roman" w:hAnsi="Consolas"/>
@@ -2670,7 +2852,17 @@
           <w:sz w:val="21"/>
           <w:szCs w:val="21"/>
         </w:rPr>
-        <w:t>();</w:t>
+        <w:t>(</w:t>
+      </w:r>
+      <w:proofErr w:type="gramEnd"/>
+      <w:r>
+        <w:rPr>
+          <w:rFonts w:ascii="Consolas" w:eastAsia="Times New Roman" w:hAnsi="Consolas"/>
+          <w:color w:val="D4D4D4"/>
+          <w:sz w:val="21"/>
+          <w:szCs w:val="21"/>
+        </w:rPr>
+        <w:t>);</w:t>
       </w:r>
     </w:p>
     <w:p>
@@ -2888,6 +3080,7 @@
         <w:t>chunksize</w:t>
       </w:r>
       <w:proofErr w:type="spellEnd"/>
+      <w:proofErr w:type="gramStart"/>
       <w:r>
         <w:rPr>
           <w:rFonts w:ascii="Consolas" w:eastAsia="Times New Roman" w:hAnsi="Consolas"/>
@@ -2897,6 +3090,7 @@
         </w:rPr>
         <w:t>);</w:t>
       </w:r>
+      <w:proofErr w:type="gramEnd"/>
     </w:p>
     <w:p>
       <w:pPr>
@@ -2918,6 +3112,7 @@
         </w:rPr>
         <w:t xml:space="preserve">    </w:t>
       </w:r>
+      <w:proofErr w:type="gramStart"/>
       <w:r>
         <w:rPr>
           <w:rFonts w:ascii="Consolas" w:eastAsia="Times New Roman" w:hAnsi="Consolas"/>
@@ -2937,6 +3132,7 @@
         <w:t>::</w:t>
       </w:r>
       <w:proofErr w:type="spellStart"/>
+      <w:proofErr w:type="gramEnd"/>
       <w:r>
         <w:rPr>
           <w:rFonts w:ascii="Consolas" w:eastAsia="Times New Roman" w:hAnsi="Consolas"/>
@@ -3195,6 +3391,7 @@
         </w:rPr>
         <w:t xml:space="preserve">    </w:t>
       </w:r>
+      <w:proofErr w:type="gramStart"/>
       <w:r>
         <w:rPr>
           <w:rFonts w:ascii="Consolas" w:eastAsia="Times New Roman" w:hAnsi="Consolas"/>
@@ -3214,6 +3411,7 @@
         <w:t>::</w:t>
       </w:r>
       <w:proofErr w:type="spellStart"/>
+      <w:proofErr w:type="gramEnd"/>
       <w:r>
         <w:rPr>
           <w:rFonts w:ascii="Consolas" w:eastAsia="Times New Roman" w:hAnsi="Consolas"/>
@@ -3588,6 +3786,7 @@
         </w:rPr>
         <w:t xml:space="preserve">    </w:t>
       </w:r>
+      <w:proofErr w:type="gramStart"/>
       <w:r>
         <w:rPr>
           <w:rFonts w:ascii="Consolas" w:eastAsia="Times New Roman" w:hAnsi="Consolas"/>
@@ -3606,6 +3805,7 @@
         </w:rPr>
         <w:t>::</w:t>
       </w:r>
+      <w:proofErr w:type="gramEnd"/>
       <w:r>
         <w:rPr>
           <w:rFonts w:ascii="Consolas" w:eastAsia="Times New Roman" w:hAnsi="Consolas"/>
@@ -3683,6 +3883,7 @@
         </w:rPr>
         <w:t xml:space="preserve">    </w:t>
       </w:r>
+      <w:proofErr w:type="gramStart"/>
       <w:r>
         <w:rPr>
           <w:rFonts w:ascii="Consolas" w:eastAsia="Times New Roman" w:hAnsi="Consolas"/>
@@ -3701,6 +3902,7 @@
         </w:rPr>
         <w:t>::</w:t>
       </w:r>
+      <w:proofErr w:type="gramEnd"/>
       <w:r>
         <w:rPr>
           <w:rFonts w:ascii="Consolas" w:eastAsia="Times New Roman" w:hAnsi="Consolas"/>
@@ -3796,6 +3998,7 @@
         </w:rPr>
         <w:t xml:space="preserve"> </w:t>
       </w:r>
+      <w:proofErr w:type="gramStart"/>
       <w:r>
         <w:rPr>
           <w:rFonts w:ascii="Consolas" w:eastAsia="Times New Roman" w:hAnsi="Consolas"/>
@@ -3814,6 +4017,7 @@
         </w:rPr>
         <w:t>;</w:t>
       </w:r>
+      <w:proofErr w:type="gramEnd"/>
     </w:p>
     <w:p>
       <w:pPr>
@@ -3854,6 +4058,7 @@
         </w:rPr>
         <w:t xml:space="preserve"> </w:t>
       </w:r>
+      <w:proofErr w:type="gramStart"/>
       <w:r>
         <w:rPr>
           <w:rFonts w:ascii="Consolas" w:eastAsia="Times New Roman" w:hAnsi="Consolas"/>
@@ -3872,6 +4077,7 @@
         </w:rPr>
         <w:t>;</w:t>
       </w:r>
+      <w:proofErr w:type="gramEnd"/>
     </w:p>
     <w:p>
       <w:pPr>
@@ -3912,6 +4118,7 @@
         <w:t xml:space="preserve"> </w:t>
       </w:r>
       <w:proofErr w:type="spellStart"/>
+      <w:proofErr w:type="gramStart"/>
       <w:r>
         <w:rPr>
           <w:rFonts w:ascii="Consolas" w:eastAsia="Times New Roman" w:hAnsi="Consolas"/>
@@ -3931,6 +4138,7 @@
         </w:rPr>
         <w:t>;</w:t>
       </w:r>
+      <w:proofErr w:type="gramEnd"/>
     </w:p>
     <w:p>
       <w:pPr>
@@ -3960,7 +4168,17 @@
           <w:sz w:val="21"/>
           <w:szCs w:val="21"/>
         </w:rPr>
-        <w:t>AllPairWorkerData_t</w:t>
+        <w:t>AllPairWorkerData_</w:t>
+      </w:r>
+      <w:proofErr w:type="gramStart"/>
+      <w:r>
+        <w:rPr>
+          <w:rFonts w:ascii="Consolas" w:eastAsia="Times New Roman" w:hAnsi="Consolas"/>
+          <w:color w:val="4EC9B0"/>
+          <w:sz w:val="21"/>
+          <w:szCs w:val="21"/>
+        </w:rPr>
+        <w:t>t</w:t>
       </w:r>
       <w:proofErr w:type="spellEnd"/>
       <w:r>
@@ -3972,6 +4190,7 @@
         </w:rPr>
         <w:t>;</w:t>
       </w:r>
+      <w:proofErr w:type="gramEnd"/>
     </w:p>
     <w:p>
       <w:pPr>
@@ -3996,7 +4215,16 @@
           <w:szCs w:val="24"/>
           <w:lang w:eastAsia="zh-TW"/>
         </w:rPr>
-        <w:t xml:space="preserve">The following code defined the </w:t>
+        <w:t xml:space="preserve">The following code defined </w:t>
+      </w:r>
+      <w:proofErr w:type="gramStart"/>
+      <w:r>
+        <w:rPr>
+          <w:sz w:val="24"/>
+          <w:szCs w:val="24"/>
+          <w:lang w:eastAsia="zh-TW"/>
+        </w:rPr>
+        <w:t xml:space="preserve">the </w:t>
       </w:r>
       <w:proofErr w:type="spellStart"/>
       <w:r>
@@ -4006,7 +4234,17 @@
           <w:szCs w:val="24"/>
           <w:lang w:eastAsia="zh-TW"/>
         </w:rPr>
-        <w:t>all_pairs</w:t>
+        <w:t>all</w:t>
+      </w:r>
+      <w:proofErr w:type="gramEnd"/>
+      <w:r>
+        <w:rPr>
+          <w:rFonts w:ascii="Consolas" w:hAnsi="Consolas"/>
+          <w:sz w:val="24"/>
+          <w:szCs w:val="24"/>
+          <w:lang w:eastAsia="zh-TW"/>
+        </w:rPr>
+        <w:t>_pairs</w:t>
       </w:r>
       <w:proofErr w:type="spellEnd"/>
       <w:r>
@@ -4055,7 +4293,17 @@
           <w:sz w:val="21"/>
           <w:szCs w:val="21"/>
         </w:rPr>
-        <w:t>all_pairs</w:t>
+        <w:t>all_</w:t>
+      </w:r>
+      <w:proofErr w:type="gramStart"/>
+      <w:r>
+        <w:rPr>
+          <w:rFonts w:ascii="Consolas" w:eastAsia="Times New Roman" w:hAnsi="Consolas"/>
+          <w:color w:val="DCDCAA"/>
+          <w:sz w:val="21"/>
+          <w:szCs w:val="21"/>
+        </w:rPr>
+        <w:t>pairs</w:t>
       </w:r>
       <w:proofErr w:type="spellEnd"/>
       <w:r>
@@ -4067,6 +4315,7 @@
         </w:rPr>
         <w:t>(</w:t>
       </w:r>
+      <w:proofErr w:type="gramEnd"/>
       <w:r>
         <w:rPr>
           <w:rFonts w:ascii="Consolas" w:eastAsia="Times New Roman" w:hAnsi="Consolas"/>
@@ -4165,6 +4414,7 @@
         </w:rPr>
         <w:t xml:space="preserve">    </w:t>
       </w:r>
+      <w:proofErr w:type="gramStart"/>
       <w:r>
         <w:rPr>
           <w:rFonts w:ascii="Consolas" w:eastAsia="Times New Roman" w:hAnsi="Consolas"/>
@@ -4184,6 +4434,7 @@
         <w:t>::</w:t>
       </w:r>
       <w:proofErr w:type="spellStart"/>
+      <w:proofErr w:type="gramEnd"/>
       <w:r>
         <w:rPr>
           <w:rFonts w:ascii="Consolas" w:eastAsia="Times New Roman" w:hAnsi="Consolas"/>
@@ -4279,6 +4530,7 @@
         <w:t xml:space="preserve">    </w:t>
       </w:r>
       <w:proofErr w:type="spellStart"/>
+      <w:proofErr w:type="gramStart"/>
       <w:r>
         <w:rPr>
           <w:rFonts w:ascii="Consolas" w:eastAsia="Times New Roman" w:hAnsi="Consolas"/>
@@ -4296,7 +4548,17 @@
           <w:sz w:val="21"/>
           <w:szCs w:val="21"/>
         </w:rPr>
-        <w:t>();</w:t>
+        <w:t>(</w:t>
+      </w:r>
+      <w:proofErr w:type="gramEnd"/>
+      <w:r>
+        <w:rPr>
+          <w:rFonts w:ascii="Consolas" w:eastAsia="Times New Roman" w:hAnsi="Consolas"/>
+          <w:color w:val="D4D4D4"/>
+          <w:sz w:val="21"/>
+          <w:szCs w:val="21"/>
+        </w:rPr>
+        <w:t>);</w:t>
       </w:r>
     </w:p>
     <w:p>
@@ -4319,6 +4581,7 @@
         </w:rPr>
         <w:t xml:space="preserve">    </w:t>
       </w:r>
+      <w:proofErr w:type="gramStart"/>
       <w:r>
         <w:rPr>
           <w:rFonts w:ascii="Consolas" w:eastAsia="Times New Roman" w:hAnsi="Consolas"/>
@@ -4337,6 +4600,7 @@
         </w:rPr>
         <w:t>::</w:t>
       </w:r>
+      <w:proofErr w:type="gramEnd"/>
       <w:r>
         <w:rPr>
           <w:rFonts w:ascii="Consolas" w:eastAsia="Times New Roman" w:hAnsi="Consolas"/>
@@ -4516,6 +4780,7 @@
         </w:rPr>
         <w:t>.</w:t>
       </w:r>
+      <w:proofErr w:type="gramStart"/>
       <w:r>
         <w:rPr>
           <w:rFonts w:ascii="Consolas" w:eastAsia="Times New Roman" w:hAnsi="Consolas"/>
@@ -4533,7 +4798,17 @@
           <w:sz w:val="21"/>
           <w:szCs w:val="21"/>
         </w:rPr>
-        <w:t xml:space="preserve">(), </w:t>
+        <w:t>(</w:t>
+      </w:r>
+      <w:proofErr w:type="gramEnd"/>
+      <w:r>
+        <w:rPr>
+          <w:rFonts w:ascii="Consolas" w:eastAsia="Times New Roman" w:hAnsi="Consolas"/>
+          <w:color w:val="D4D4D4"/>
+          <w:sz w:val="21"/>
+          <w:szCs w:val="21"/>
+        </w:rPr>
+        <w:t xml:space="preserve">), </w:t>
       </w:r>
       <w:r>
         <w:rPr>
@@ -4621,6 +4896,7 @@
         </w:rPr>
         <w:t>"</w:t>
       </w:r>
+      <w:proofErr w:type="gramStart"/>
       <w:r>
         <w:rPr>
           <w:rFonts w:ascii="Consolas" w:eastAsia="Times New Roman" w:hAnsi="Consolas"/>
@@ -4630,6 +4906,7 @@
         </w:rPr>
         <w:t>);</w:t>
       </w:r>
+      <w:proofErr w:type="gramEnd"/>
     </w:p>
     <w:p>
       <w:pPr>
@@ -4652,6 +4929,7 @@
         <w:t xml:space="preserve">    </w:t>
       </w:r>
       <w:proofErr w:type="spellStart"/>
+      <w:proofErr w:type="gramStart"/>
       <w:r>
         <w:rPr>
           <w:rFonts w:ascii="Consolas" w:eastAsia="Times New Roman" w:hAnsi="Consolas"/>
@@ -4669,7 +4947,17 @@
           <w:sz w:val="21"/>
           <w:szCs w:val="21"/>
         </w:rPr>
-        <w:t>();</w:t>
+        <w:t>(</w:t>
+      </w:r>
+      <w:proofErr w:type="gramEnd"/>
+      <w:r>
+        <w:rPr>
+          <w:rFonts w:ascii="Consolas" w:eastAsia="Times New Roman" w:hAnsi="Consolas"/>
+          <w:color w:val="D4D4D4"/>
+          <w:sz w:val="21"/>
+          <w:szCs w:val="21"/>
+        </w:rPr>
+        <w:t>);</w:t>
       </w:r>
     </w:p>
     <w:p>
@@ -4762,6 +5050,7 @@
         <w:t>)(</w:t>
       </w:r>
       <w:proofErr w:type="spellStart"/>
+      <w:proofErr w:type="gramStart"/>
       <w:r>
         <w:rPr>
           <w:rFonts w:ascii="Consolas" w:eastAsia="Times New Roman" w:hAnsi="Consolas"/>
@@ -4781,6 +5070,7 @@
         </w:rPr>
         <w:t>[</w:t>
       </w:r>
+      <w:proofErr w:type="gramEnd"/>
       <w:r>
         <w:rPr>
           <w:rFonts w:ascii="Consolas" w:eastAsia="Times New Roman" w:hAnsi="Consolas"/>
@@ -4892,6 +5182,7 @@
         </w:rPr>
         <w:t xml:space="preserve"> </w:t>
       </w:r>
+      <w:proofErr w:type="gramStart"/>
       <w:r>
         <w:rPr>
           <w:rFonts w:ascii="Consolas" w:eastAsia="Times New Roman" w:hAnsi="Consolas"/>
@@ -4910,6 +5201,7 @@
         </w:rPr>
         <w:t>;</w:t>
       </w:r>
+      <w:proofErr w:type="gramEnd"/>
     </w:p>
     <w:p>
       <w:pPr>
@@ -5062,7 +5354,17 @@
           <w:sz w:val="21"/>
           <w:szCs w:val="21"/>
         </w:rPr>
-        <w:t xml:space="preserve"> -</w:t>
+        <w:t xml:space="preserve"> </w:t>
+      </w:r>
+      <w:proofErr w:type="gramStart"/>
+      <w:r>
+        <w:rPr>
+          <w:rFonts w:ascii="Consolas" w:eastAsia="Times New Roman" w:hAnsi="Consolas"/>
+          <w:color w:val="D4D4D4"/>
+          <w:sz w:val="21"/>
+          <w:szCs w:val="21"/>
+        </w:rPr>
+        <w:t>-</w:t>
       </w:r>
       <w:r>
         <w:rPr>
@@ -5082,6 +5384,7 @@
         </w:rPr>
         <w:t>;</w:t>
       </w:r>
+      <w:proofErr w:type="gramEnd"/>
     </w:p>
     <w:p>
       <w:pPr>
@@ -5115,6 +5418,7 @@
         </w:rPr>
         <w:t xml:space="preserve">    </w:t>
       </w:r>
+      <w:proofErr w:type="gramStart"/>
       <w:r>
         <w:rPr>
           <w:rFonts w:ascii="Consolas" w:eastAsia="Times New Roman" w:hAnsi="Consolas"/>
@@ -5133,6 +5437,7 @@
         </w:rPr>
         <w:t>::</w:t>
       </w:r>
+      <w:proofErr w:type="gramEnd"/>
       <w:r>
         <w:rPr>
           <w:rFonts w:ascii="Consolas" w:eastAsia="Times New Roman" w:hAnsi="Consolas"/>
@@ -5282,6 +5587,7 @@
         </w:rPr>
         <w:t xml:space="preserve"> </w:t>
       </w:r>
+      <w:proofErr w:type="gramStart"/>
       <w:r>
         <w:rPr>
           <w:rFonts w:ascii="Consolas" w:eastAsia="Times New Roman" w:hAnsi="Consolas"/>
@@ -5300,6 +5606,7 @@
         </w:rPr>
         <w:t>;</w:t>
       </w:r>
+      <w:proofErr w:type="gramEnd"/>
     </w:p>
     <w:p>
       <w:pPr>
@@ -5322,6 +5629,7 @@
         <w:t xml:space="preserve">    </w:t>
       </w:r>
       <w:proofErr w:type="spellStart"/>
+      <w:proofErr w:type="gramStart"/>
       <w:r>
         <w:rPr>
           <w:rFonts w:ascii="Consolas" w:eastAsia="Times New Roman" w:hAnsi="Consolas"/>
@@ -5350,6 +5658,7 @@
         <w:t>allPairs</w:t>
       </w:r>
       <w:proofErr w:type="spellEnd"/>
+      <w:proofErr w:type="gramEnd"/>
       <w:r>
         <w:rPr>
           <w:rFonts w:ascii="Consolas" w:eastAsia="Times New Roman" w:hAnsi="Consolas"/>
@@ -5419,6 +5728,7 @@
         <w:t xml:space="preserve">    </w:t>
       </w:r>
       <w:proofErr w:type="spellStart"/>
+      <w:proofErr w:type="gramStart"/>
       <w:r>
         <w:rPr>
           <w:rFonts w:ascii="Consolas" w:eastAsia="Times New Roman" w:hAnsi="Consolas"/>
@@ -5447,6 +5757,7 @@
         <w:t>mnist</w:t>
       </w:r>
       <w:proofErr w:type="spellEnd"/>
+      <w:proofErr w:type="gramEnd"/>
       <w:r>
         <w:rPr>
           <w:rFonts w:ascii="Consolas" w:eastAsia="Times New Roman" w:hAnsi="Consolas"/>
@@ -5516,6 +5827,7 @@
         <w:t xml:space="preserve">    </w:t>
       </w:r>
       <w:proofErr w:type="spellStart"/>
+      <w:proofErr w:type="gramStart"/>
       <w:r>
         <w:rPr>
           <w:rFonts w:ascii="Consolas" w:eastAsia="Times New Roman" w:hAnsi="Consolas"/>
@@ -5544,6 +5856,7 @@
         <w:t>rows</w:t>
       </w:r>
       <w:proofErr w:type="spellEnd"/>
+      <w:proofErr w:type="gramEnd"/>
       <w:r>
         <w:rPr>
           <w:rFonts w:ascii="Consolas" w:eastAsia="Times New Roman" w:hAnsi="Consolas"/>
@@ -5595,6 +5908,7 @@
         <w:t xml:space="preserve">    </w:t>
       </w:r>
       <w:proofErr w:type="spellStart"/>
+      <w:proofErr w:type="gramStart"/>
       <w:r>
         <w:rPr>
           <w:rFonts w:ascii="Consolas" w:eastAsia="Times New Roman" w:hAnsi="Consolas"/>
@@ -5623,6 +5937,7 @@
         <w:t>threads</w:t>
       </w:r>
       <w:proofErr w:type="spellEnd"/>
+      <w:proofErr w:type="gramEnd"/>
       <w:r>
         <w:rPr>
           <w:rFonts w:ascii="Consolas" w:eastAsia="Times New Roman" w:hAnsi="Consolas"/>
@@ -5672,6 +5987,7 @@
         <w:t xml:space="preserve">    </w:t>
       </w:r>
       <w:proofErr w:type="spellStart"/>
+      <w:proofErr w:type="gramStart"/>
       <w:r>
         <w:rPr>
           <w:rFonts w:ascii="Consolas" w:eastAsia="Times New Roman" w:hAnsi="Consolas"/>
@@ -5700,6 +6016,7 @@
         <w:t>chunksize</w:t>
       </w:r>
       <w:proofErr w:type="spellEnd"/>
+      <w:proofErr w:type="gramEnd"/>
       <w:r>
         <w:rPr>
           <w:rFonts w:ascii="Consolas" w:eastAsia="Times New Roman" w:hAnsi="Consolas"/>
@@ -5760,6 +6077,7 @@
         </w:rPr>
         <w:t xml:space="preserve">    </w:t>
       </w:r>
+      <w:proofErr w:type="gramStart"/>
       <w:r>
         <w:rPr>
           <w:rFonts w:ascii="Consolas" w:eastAsia="Times New Roman" w:hAnsi="Consolas"/>
@@ -5779,6 +6097,7 @@
         <w:t>::</w:t>
       </w:r>
       <w:proofErr w:type="spellStart"/>
+      <w:proofErr w:type="gramEnd"/>
       <w:r>
         <w:rPr>
           <w:rFonts w:ascii="Consolas" w:eastAsia="Times New Roman" w:hAnsi="Consolas"/>
@@ -6118,6 +6437,7 @@
         <w:t xml:space="preserve">    </w:t>
       </w:r>
       <w:proofErr w:type="spellStart"/>
+      <w:proofErr w:type="gramStart"/>
       <w:r>
         <w:rPr>
           <w:rFonts w:ascii="Consolas" w:eastAsia="Times New Roman" w:hAnsi="Consolas"/>
@@ -6137,6 +6457,7 @@
         </w:rPr>
         <w:t>(</w:t>
       </w:r>
+      <w:proofErr w:type="gramEnd"/>
       <w:r>
         <w:rPr>
           <w:rFonts w:ascii="Consolas" w:eastAsia="Times New Roman" w:hAnsi="Consolas"/>
@@ -6235,6 +6556,7 @@
         <w:t xml:space="preserve">    </w:t>
       </w:r>
       <w:proofErr w:type="spellStart"/>
+      <w:proofErr w:type="gramStart"/>
       <w:r>
         <w:rPr>
           <w:rFonts w:ascii="Consolas" w:eastAsia="Times New Roman" w:hAnsi="Consolas"/>
@@ -6254,6 +6576,7 @@
         </w:rPr>
         <w:t>(</w:t>
       </w:r>
+      <w:proofErr w:type="gramEnd"/>
       <w:r>
         <w:rPr>
           <w:rFonts w:ascii="Consolas" w:eastAsia="Times New Roman" w:hAnsi="Consolas"/>
@@ -6352,6 +6675,7 @@
         <w:t xml:space="preserve">    </w:t>
       </w:r>
       <w:proofErr w:type="spellStart"/>
+      <w:proofErr w:type="gramStart"/>
       <w:r>
         <w:rPr>
           <w:rFonts w:ascii="Consolas" w:eastAsia="Times New Roman" w:hAnsi="Consolas"/>
@@ -6371,6 +6695,7 @@
         </w:rPr>
         <w:t>(</w:t>
       </w:r>
+      <w:proofErr w:type="gramEnd"/>
       <w:r>
         <w:rPr>
           <w:rFonts w:ascii="Consolas" w:eastAsia="Times New Roman" w:hAnsi="Consolas"/>
@@ -6469,6 +6794,7 @@
         <w:t xml:space="preserve">    </w:t>
       </w:r>
       <w:proofErr w:type="spellStart"/>
+      <w:proofErr w:type="gramStart"/>
       <w:r>
         <w:rPr>
           <w:rFonts w:ascii="Consolas" w:eastAsia="Times New Roman" w:hAnsi="Consolas"/>
@@ -6488,6 +6814,7 @@
         </w:rPr>
         <w:t>(</w:t>
       </w:r>
+      <w:proofErr w:type="gramEnd"/>
       <w:r>
         <w:rPr>
           <w:rFonts w:ascii="Consolas" w:eastAsia="Times New Roman" w:hAnsi="Consolas"/>
@@ -6586,6 +6913,7 @@
         <w:t xml:space="preserve">    </w:t>
       </w:r>
       <w:proofErr w:type="spellStart"/>
+      <w:proofErr w:type="gramStart"/>
       <w:r>
         <w:rPr>
           <w:rFonts w:ascii="Consolas" w:eastAsia="Times New Roman" w:hAnsi="Consolas"/>
@@ -6605,6 +6933,7 @@
         </w:rPr>
         <w:t>(</w:t>
       </w:r>
+      <w:proofErr w:type="gramEnd"/>
       <w:r>
         <w:rPr>
           <w:rFonts w:ascii="Consolas" w:eastAsia="Times New Roman" w:hAnsi="Consolas"/>
@@ -6703,6 +7032,7 @@
         <w:t xml:space="preserve">    </w:t>
       </w:r>
       <w:proofErr w:type="spellStart"/>
+      <w:proofErr w:type="gramStart"/>
       <w:r>
         <w:rPr>
           <w:rFonts w:ascii="Consolas" w:eastAsia="Times New Roman" w:hAnsi="Consolas"/>
@@ -6722,6 +7052,7 @@
         </w:rPr>
         <w:t>(</w:t>
       </w:r>
+      <w:proofErr w:type="gramEnd"/>
       <w:r>
         <w:rPr>
           <w:rFonts w:ascii="Consolas" w:eastAsia="Times New Roman" w:hAnsi="Consolas"/>
@@ -6849,6 +7180,7 @@
         </w:rPr>
         <w:t xml:space="preserve"> </w:t>
       </w:r>
+      <w:proofErr w:type="gramStart"/>
       <w:r>
         <w:rPr>
           <w:rFonts w:ascii="Consolas" w:eastAsia="Times New Roman" w:hAnsi="Consolas"/>
@@ -6867,6 +7199,7 @@
         </w:rPr>
         <w:t>;</w:t>
       </w:r>
+      <w:proofErr w:type="gramEnd"/>
     </w:p>
     <w:p>
       <w:pPr>
@@ -6949,7 +7282,17 @@
           <w:sz w:val="21"/>
           <w:szCs w:val="21"/>
         </w:rPr>
-        <w:t>OpenMP_CalculatePairWiseDistance</w:t>
+        <w:t>OpenMP_</w:t>
+      </w:r>
+      <w:proofErr w:type="gramStart"/>
+      <w:r>
+        <w:rPr>
+          <w:rFonts w:ascii="Consolas" w:eastAsia="Times New Roman" w:hAnsi="Consolas"/>
+          <w:color w:val="DCDCAA"/>
+          <w:sz w:val="21"/>
+          <w:szCs w:val="21"/>
+        </w:rPr>
+        <w:t>CalculatePairWiseDistance</w:t>
       </w:r>
       <w:proofErr w:type="spellEnd"/>
       <w:r>
@@ -6961,6 +7304,7 @@
         </w:rPr>
         <w:t>(</w:t>
       </w:r>
+      <w:proofErr w:type="gramEnd"/>
     </w:p>
     <w:p>
       <w:pPr>
@@ -6982,6 +7326,7 @@
         </w:rPr>
         <w:t xml:space="preserve">    </w:t>
       </w:r>
+      <w:proofErr w:type="gramStart"/>
       <w:r>
         <w:rPr>
           <w:rFonts w:ascii="Consolas" w:eastAsia="Times New Roman" w:hAnsi="Consolas"/>
@@ -7000,6 +7345,7 @@
         </w:rPr>
         <w:t>::</w:t>
       </w:r>
+      <w:proofErr w:type="gramEnd"/>
       <w:r>
         <w:rPr>
           <w:rFonts w:ascii="Consolas" w:eastAsia="Times New Roman" w:hAnsi="Consolas"/>
@@ -7086,6 +7432,7 @@
         </w:rPr>
         <w:t xml:space="preserve">    </w:t>
       </w:r>
+      <w:proofErr w:type="gramStart"/>
       <w:r>
         <w:rPr>
           <w:rFonts w:ascii="Consolas" w:eastAsia="Times New Roman" w:hAnsi="Consolas"/>
@@ -7104,6 +7451,7 @@
         </w:rPr>
         <w:t>::</w:t>
       </w:r>
+      <w:proofErr w:type="gramEnd"/>
       <w:r>
         <w:rPr>
           <w:rFonts w:ascii="Consolas" w:eastAsia="Times New Roman" w:hAnsi="Consolas"/>
@@ -7341,8 +7689,19 @@
           <w:sz w:val="21"/>
           <w:szCs w:val="21"/>
         </w:rPr>
-        <w:t>#pragma</w:t>
-      </w:r>
+        <w:t>#</w:t>
+      </w:r>
+      <w:proofErr w:type="gramStart"/>
+      <w:r>
+        <w:rPr>
+          <w:rFonts w:ascii="Consolas" w:eastAsia="Times New Roman" w:hAnsi="Consolas"/>
+          <w:color w:val="C586C0"/>
+          <w:sz w:val="21"/>
+          <w:szCs w:val="21"/>
+        </w:rPr>
+        <w:t>pragma</w:t>
+      </w:r>
+      <w:proofErr w:type="gramEnd"/>
       <w:r>
         <w:rPr>
           <w:rFonts w:ascii="Consolas" w:eastAsia="Times New Roman" w:hAnsi="Consolas"/>
@@ -7847,6 +8206,7 @@
         </w:rPr>
         <w:t xml:space="preserve"> = </w:t>
       </w:r>
+      <w:proofErr w:type="gramStart"/>
       <w:r>
         <w:rPr>
           <w:rFonts w:ascii="Consolas" w:eastAsia="Times New Roman" w:hAnsi="Consolas"/>
@@ -7865,6 +8225,7 @@
         </w:rPr>
         <w:t>(</w:t>
       </w:r>
+      <w:proofErr w:type="gramEnd"/>
       <w:r>
         <w:rPr>
           <w:rFonts w:ascii="Consolas" w:eastAsia="Times New Roman" w:hAnsi="Consolas"/>
@@ -8120,6 +8481,7 @@
         <w:t xml:space="preserve"> = </w:t>
       </w:r>
       <w:proofErr w:type="spellStart"/>
+      <w:proofErr w:type="gramStart"/>
       <w:r>
         <w:rPr>
           <w:rFonts w:ascii="Consolas" w:eastAsia="Times New Roman" w:hAnsi="Consolas"/>
@@ -8140,6 +8502,7 @@
         <w:t>[</w:t>
       </w:r>
       <w:proofErr w:type="spellStart"/>
+      <w:proofErr w:type="gramEnd"/>
       <w:r>
         <w:rPr>
           <w:rFonts w:ascii="Consolas" w:eastAsia="Times New Roman" w:hAnsi="Consolas"/>
@@ -8346,6 +8709,7 @@
         </w:rPr>
         <w:t xml:space="preserve"> * </w:t>
       </w:r>
+      <w:proofErr w:type="gramStart"/>
       <w:r>
         <w:rPr>
           <w:rFonts w:ascii="Consolas" w:eastAsia="Times New Roman" w:hAnsi="Consolas"/>
@@ -8364,6 +8728,7 @@
         </w:rPr>
         <w:t>;</w:t>
       </w:r>
+      <w:proofErr w:type="gramEnd"/>
     </w:p>
     <w:p>
       <w:pPr>
@@ -8426,7 +8791,17 @@
           <w:sz w:val="21"/>
           <w:szCs w:val="21"/>
         </w:rPr>
-        <w:t>all_pair</w:t>
+        <w:t>all_</w:t>
+      </w:r>
+      <w:proofErr w:type="gramStart"/>
+      <w:r>
+        <w:rPr>
+          <w:rFonts w:ascii="Consolas" w:eastAsia="Times New Roman" w:hAnsi="Consolas"/>
+          <w:color w:val="9CDCFE"/>
+          <w:sz w:val="21"/>
+          <w:szCs w:val="21"/>
+        </w:rPr>
+        <w:t>pair</w:t>
       </w:r>
       <w:proofErr w:type="spellEnd"/>
       <w:r>
@@ -8439,6 +8814,7 @@
         <w:t>[</w:t>
       </w:r>
       <w:proofErr w:type="spellStart"/>
+      <w:proofErr w:type="gramEnd"/>
       <w:r>
         <w:rPr>
           <w:rFonts w:ascii="Consolas" w:eastAsia="Times New Roman" w:hAnsi="Consolas"/>
@@ -8723,17 +9099,36 @@
           <w:sz w:val="24"/>
           <w:szCs w:val="24"/>
         </w:rPr>
-        <w:t>omp_set_schedule</w:t>
-      </w:r>
-      <w:proofErr w:type="spellEnd"/>
+        <w:t>omp_set_</w:t>
+      </w:r>
+      <w:proofErr w:type="gramStart"/>
       <w:r>
         <w:rPr>
           <w:rFonts w:ascii="Consolas" w:hAnsi="Consolas"/>
           <w:sz w:val="24"/>
           <w:szCs w:val="24"/>
+        </w:rPr>
+        <w:t>schedule</w:t>
+      </w:r>
+      <w:proofErr w:type="spellEnd"/>
+      <w:r>
+        <w:rPr>
+          <w:rFonts w:ascii="Consolas" w:hAnsi="Consolas"/>
+          <w:sz w:val="24"/>
+          <w:szCs w:val="24"/>
           <w:vertAlign w:val="superscript"/>
         </w:rPr>
-        <w:t>[1]</w:t>
+        <w:t>[</w:t>
+      </w:r>
+      <w:proofErr w:type="gramEnd"/>
+      <w:r>
+        <w:rPr>
+          <w:rFonts w:ascii="Consolas" w:hAnsi="Consolas"/>
+          <w:sz w:val="24"/>
+          <w:szCs w:val="24"/>
+          <w:vertAlign w:val="superscript"/>
+        </w:rPr>
+        <w:t>1]</w:t>
       </w:r>
       <w:r>
         <w:rPr>
@@ -9256,7 +9651,17 @@
           <w:sz w:val="21"/>
           <w:szCs w:val="21"/>
         </w:rPr>
-        <w:t>OpenMP_block_all_pairs</w:t>
+        <w:t>OpenMP_block_all_</w:t>
+      </w:r>
+      <w:proofErr w:type="gramStart"/>
+      <w:r>
+        <w:rPr>
+          <w:rFonts w:ascii="Consolas" w:eastAsia="Times New Roman" w:hAnsi="Consolas"/>
+          <w:color w:val="DCDCAA"/>
+          <w:sz w:val="21"/>
+          <w:szCs w:val="21"/>
+        </w:rPr>
+        <w:t>pairs</w:t>
       </w:r>
       <w:proofErr w:type="spellEnd"/>
       <w:r>
@@ -9268,6 +9673,7 @@
         </w:rPr>
         <w:t>(</w:t>
       </w:r>
+      <w:proofErr w:type="gramEnd"/>
     </w:p>
     <w:p>
       <w:pPr>
@@ -9289,6 +9695,7 @@
         </w:rPr>
         <w:t xml:space="preserve">    </w:t>
       </w:r>
+      <w:proofErr w:type="gramStart"/>
       <w:r>
         <w:rPr>
           <w:rFonts w:ascii="Consolas" w:eastAsia="Times New Roman" w:hAnsi="Consolas"/>
@@ -9307,6 +9714,7 @@
         </w:rPr>
         <w:t>::</w:t>
       </w:r>
+      <w:proofErr w:type="gramEnd"/>
       <w:r>
         <w:rPr>
           <w:rFonts w:ascii="Consolas" w:eastAsia="Times New Roman" w:hAnsi="Consolas"/>
@@ -9393,6 +9801,7 @@
         </w:rPr>
         <w:t xml:space="preserve">    </w:t>
       </w:r>
+      <w:proofErr w:type="gramStart"/>
       <w:r>
         <w:rPr>
           <w:rFonts w:ascii="Consolas" w:eastAsia="Times New Roman" w:hAnsi="Consolas"/>
@@ -9411,6 +9820,7 @@
         </w:rPr>
         <w:t>::</w:t>
       </w:r>
+      <w:proofErr w:type="gramEnd"/>
       <w:r>
         <w:rPr>
           <w:rFonts w:ascii="Consolas" w:eastAsia="Times New Roman" w:hAnsi="Consolas"/>
@@ -9792,7 +10202,17 @@
           <w:sz w:val="21"/>
           <w:szCs w:val="21"/>
         </w:rPr>
-        <w:t>num_threads</w:t>
+        <w:t>num_</w:t>
+      </w:r>
+      <w:proofErr w:type="gramStart"/>
+      <w:r>
+        <w:rPr>
+          <w:rFonts w:ascii="Consolas" w:eastAsia="Times New Roman" w:hAnsi="Consolas"/>
+          <w:color w:val="9CDCFE"/>
+          <w:sz w:val="21"/>
+          <w:szCs w:val="21"/>
+        </w:rPr>
+        <w:t>threads</w:t>
       </w:r>
       <w:proofErr w:type="spellEnd"/>
       <w:r>
@@ -9804,6 +10224,7 @@
         </w:rPr>
         <w:t>;</w:t>
       </w:r>
+      <w:proofErr w:type="gramEnd"/>
     </w:p>
     <w:p>
       <w:pPr>
@@ -9833,7 +10254,17 @@
           <w:sz w:val="21"/>
           <w:szCs w:val="21"/>
         </w:rPr>
-        <w:t>omp_set_dynamic</w:t>
+        <w:t>omp_set_</w:t>
+      </w:r>
+      <w:proofErr w:type="gramStart"/>
+      <w:r>
+        <w:rPr>
+          <w:rFonts w:ascii="Consolas" w:eastAsia="Times New Roman" w:hAnsi="Consolas"/>
+          <w:color w:val="DCDCAA"/>
+          <w:sz w:val="21"/>
+          <w:szCs w:val="21"/>
+        </w:rPr>
+        <w:t>dynamic</w:t>
       </w:r>
       <w:proofErr w:type="spellEnd"/>
       <w:r>
@@ -9845,6 +10276,7 @@
         </w:rPr>
         <w:t>(</w:t>
       </w:r>
+      <w:proofErr w:type="gramEnd"/>
       <w:r>
         <w:rPr>
           <w:rFonts w:ascii="Consolas" w:eastAsia="Times New Roman" w:hAnsi="Consolas"/>
@@ -9915,6 +10347,7 @@
         <w:t>num_threads</w:t>
       </w:r>
       <w:proofErr w:type="spellEnd"/>
+      <w:proofErr w:type="gramStart"/>
       <w:r>
         <w:rPr>
           <w:rFonts w:ascii="Consolas" w:eastAsia="Times New Roman" w:hAnsi="Consolas"/>
@@ -9924,6 +10357,7 @@
         </w:rPr>
         <w:t>);</w:t>
       </w:r>
+      <w:proofErr w:type="gramEnd"/>
     </w:p>
     <w:p>
       <w:pPr>
@@ -9953,7 +10387,17 @@
           <w:sz w:val="21"/>
           <w:szCs w:val="21"/>
         </w:rPr>
-        <w:t>omp_set_schedule</w:t>
+        <w:t>omp_set_</w:t>
+      </w:r>
+      <w:proofErr w:type="gramStart"/>
+      <w:r>
+        <w:rPr>
+          <w:rFonts w:ascii="Consolas" w:eastAsia="Times New Roman" w:hAnsi="Consolas"/>
+          <w:color w:val="DCDCAA"/>
+          <w:sz w:val="21"/>
+          <w:szCs w:val="21"/>
+        </w:rPr>
+        <w:t>schedule</w:t>
       </w:r>
       <w:proofErr w:type="spellEnd"/>
       <w:r>
@@ -9966,6 +10410,7 @@
         <w:t>(</w:t>
       </w:r>
       <w:proofErr w:type="spellStart"/>
+      <w:proofErr w:type="gramEnd"/>
       <w:r>
         <w:rPr>
           <w:rFonts w:ascii="Consolas" w:eastAsia="Times New Roman" w:hAnsi="Consolas"/>
@@ -10046,7 +10491,17 @@
           <w:sz w:val="21"/>
           <w:szCs w:val="21"/>
         </w:rPr>
-        <w:t>OpenMP_CalculatePairWiseDistance</w:t>
+        <w:t>OpenMP_</w:t>
+      </w:r>
+      <w:proofErr w:type="gramStart"/>
+      <w:r>
+        <w:rPr>
+          <w:rFonts w:ascii="Consolas" w:eastAsia="Times New Roman" w:hAnsi="Consolas"/>
+          <w:color w:val="DCDCAA"/>
+          <w:sz w:val="21"/>
+          <w:szCs w:val="21"/>
+        </w:rPr>
+        <w:t>CalculatePairWiseDistance</w:t>
       </w:r>
       <w:proofErr w:type="spellEnd"/>
       <w:r>
@@ -10059,6 +10514,7 @@
         <w:t>(</w:t>
       </w:r>
       <w:proofErr w:type="spellStart"/>
+      <w:proofErr w:type="gramEnd"/>
       <w:r>
         <w:rPr>
           <w:rFonts w:ascii="Consolas" w:eastAsia="Times New Roman" w:hAnsi="Consolas"/>
@@ -10722,7 +11178,17 @@
           <w:sz w:val="21"/>
           <w:szCs w:val="21"/>
         </w:rPr>
-        <w:t>OpenMP_block_cyclic_all_pairs</w:t>
+        <w:t>OpenMP_block_cyclic_all_</w:t>
+      </w:r>
+      <w:proofErr w:type="gramStart"/>
+      <w:r>
+        <w:rPr>
+          <w:rFonts w:ascii="Consolas" w:eastAsia="Times New Roman" w:hAnsi="Consolas"/>
+          <w:color w:val="DCDCAA"/>
+          <w:sz w:val="21"/>
+          <w:szCs w:val="21"/>
+        </w:rPr>
+        <w:t>pairs</w:t>
       </w:r>
       <w:proofErr w:type="spellEnd"/>
       <w:r>
@@ -10734,6 +11200,7 @@
         </w:rPr>
         <w:t>(</w:t>
       </w:r>
+      <w:proofErr w:type="gramEnd"/>
     </w:p>
     <w:p>
       <w:pPr>
@@ -10755,6 +11222,7 @@
         </w:rPr>
         <w:t xml:space="preserve">    </w:t>
       </w:r>
+      <w:proofErr w:type="gramStart"/>
       <w:r>
         <w:rPr>
           <w:rFonts w:ascii="Consolas" w:eastAsia="Times New Roman" w:hAnsi="Consolas"/>
@@ -10773,6 +11241,7 @@
         </w:rPr>
         <w:t>::</w:t>
       </w:r>
+      <w:proofErr w:type="gramEnd"/>
       <w:r>
         <w:rPr>
           <w:rFonts w:ascii="Consolas" w:eastAsia="Times New Roman" w:hAnsi="Consolas"/>
@@ -10859,6 +11328,7 @@
         </w:rPr>
         <w:t xml:space="preserve">    </w:t>
       </w:r>
+      <w:proofErr w:type="gramStart"/>
       <w:r>
         <w:rPr>
           <w:rFonts w:ascii="Consolas" w:eastAsia="Times New Roman" w:hAnsi="Consolas"/>
@@ -10877,6 +11347,7 @@
         </w:rPr>
         <w:t>::</w:t>
       </w:r>
+      <w:proofErr w:type="gramEnd"/>
       <w:r>
         <w:rPr>
           <w:rFonts w:ascii="Consolas" w:eastAsia="Times New Roman" w:hAnsi="Consolas"/>
@@ -11231,6 +11702,7 @@
         </w:rPr>
         <w:t xml:space="preserve"> = </w:t>
       </w:r>
+      <w:proofErr w:type="gramStart"/>
       <w:r>
         <w:rPr>
           <w:rFonts w:ascii="Consolas" w:eastAsia="Times New Roman" w:hAnsi="Consolas"/>
@@ -11249,6 +11721,7 @@
         </w:rPr>
         <w:t>;</w:t>
       </w:r>
+      <w:proofErr w:type="gramEnd"/>
     </w:p>
     <w:p>
       <w:pPr>
@@ -11278,7 +11751,17 @@
           <w:sz w:val="21"/>
           <w:szCs w:val="21"/>
         </w:rPr>
-        <w:t>omp_set_dynamic</w:t>
+        <w:t>omp_set_</w:t>
+      </w:r>
+      <w:proofErr w:type="gramStart"/>
+      <w:r>
+        <w:rPr>
+          <w:rFonts w:ascii="Consolas" w:eastAsia="Times New Roman" w:hAnsi="Consolas"/>
+          <w:color w:val="DCDCAA"/>
+          <w:sz w:val="21"/>
+          <w:szCs w:val="21"/>
+        </w:rPr>
+        <w:t>dynamic</w:t>
       </w:r>
       <w:proofErr w:type="spellEnd"/>
       <w:r>
@@ -11290,6 +11773,7 @@
         </w:rPr>
         <w:t>(</w:t>
       </w:r>
+      <w:proofErr w:type="gramEnd"/>
       <w:r>
         <w:rPr>
           <w:rFonts w:ascii="Consolas" w:eastAsia="Times New Roman" w:hAnsi="Consolas"/>
@@ -11360,6 +11844,7 @@
         <w:t>num_threads</w:t>
       </w:r>
       <w:proofErr w:type="spellEnd"/>
+      <w:proofErr w:type="gramStart"/>
       <w:r>
         <w:rPr>
           <w:rFonts w:ascii="Consolas" w:eastAsia="Times New Roman" w:hAnsi="Consolas"/>
@@ -11369,6 +11854,7 @@
         </w:rPr>
         <w:t>);</w:t>
       </w:r>
+      <w:proofErr w:type="gramEnd"/>
     </w:p>
     <w:p>
       <w:pPr>
@@ -11398,7 +11884,17 @@
           <w:sz w:val="21"/>
           <w:szCs w:val="21"/>
         </w:rPr>
-        <w:t>omp_set_schedule</w:t>
+        <w:t>omp_set_</w:t>
+      </w:r>
+      <w:proofErr w:type="gramStart"/>
+      <w:r>
+        <w:rPr>
+          <w:rFonts w:ascii="Consolas" w:eastAsia="Times New Roman" w:hAnsi="Consolas"/>
+          <w:color w:val="DCDCAA"/>
+          <w:sz w:val="21"/>
+          <w:szCs w:val="21"/>
+        </w:rPr>
+        <w:t>schedule</w:t>
       </w:r>
       <w:proofErr w:type="spellEnd"/>
       <w:r>
@@ -11411,6 +11907,7 @@
         <w:t>(</w:t>
       </w:r>
       <w:proofErr w:type="spellStart"/>
+      <w:proofErr w:type="gramEnd"/>
       <w:r>
         <w:rPr>
           <w:rFonts w:ascii="Consolas" w:eastAsia="Times New Roman" w:hAnsi="Consolas"/>
@@ -11491,7 +11988,17 @@
           <w:sz w:val="21"/>
           <w:szCs w:val="21"/>
         </w:rPr>
-        <w:t>OpenMP_CalculatePairWiseDistance</w:t>
+        <w:t>OpenMP_</w:t>
+      </w:r>
+      <w:proofErr w:type="gramStart"/>
+      <w:r>
+        <w:rPr>
+          <w:rFonts w:ascii="Consolas" w:eastAsia="Times New Roman" w:hAnsi="Consolas"/>
+          <w:color w:val="DCDCAA"/>
+          <w:sz w:val="21"/>
+          <w:szCs w:val="21"/>
+        </w:rPr>
+        <w:t>CalculatePairWiseDistance</w:t>
       </w:r>
       <w:proofErr w:type="spellEnd"/>
       <w:r>
@@ -11504,6 +12011,7 @@
         <w:t>(</w:t>
       </w:r>
       <w:proofErr w:type="spellStart"/>
+      <w:proofErr w:type="gramEnd"/>
       <w:r>
         <w:rPr>
           <w:rFonts w:ascii="Consolas" w:eastAsia="Times New Roman" w:hAnsi="Consolas"/>
@@ -12130,7 +12638,17 @@
           <w:sz w:val="21"/>
           <w:szCs w:val="21"/>
         </w:rPr>
-        <w:t>OpenMP_dynamic_all_pairs</w:t>
+        <w:t>OpenMP_dynamic_all_</w:t>
+      </w:r>
+      <w:proofErr w:type="gramStart"/>
+      <w:r>
+        <w:rPr>
+          <w:rFonts w:ascii="Consolas" w:eastAsia="Times New Roman" w:hAnsi="Consolas"/>
+          <w:color w:val="DCDCAA"/>
+          <w:sz w:val="21"/>
+          <w:szCs w:val="21"/>
+        </w:rPr>
+        <w:t>pairs</w:t>
       </w:r>
       <w:proofErr w:type="spellEnd"/>
       <w:r>
@@ -12142,6 +12660,7 @@
         </w:rPr>
         <w:t>(</w:t>
       </w:r>
+      <w:proofErr w:type="gramEnd"/>
     </w:p>
     <w:p>
       <w:pPr>
@@ -12163,6 +12682,7 @@
         </w:rPr>
         <w:t xml:space="preserve">    </w:t>
       </w:r>
+      <w:proofErr w:type="gramStart"/>
       <w:r>
         <w:rPr>
           <w:rFonts w:ascii="Consolas" w:eastAsia="Times New Roman" w:hAnsi="Consolas"/>
@@ -12181,6 +12701,7 @@
         </w:rPr>
         <w:t>::</w:t>
       </w:r>
+      <w:proofErr w:type="gramEnd"/>
       <w:r>
         <w:rPr>
           <w:rFonts w:ascii="Consolas" w:eastAsia="Times New Roman" w:hAnsi="Consolas"/>
@@ -12267,6 +12788,7 @@
         </w:rPr>
         <w:t xml:space="preserve">    </w:t>
       </w:r>
+      <w:proofErr w:type="gramStart"/>
       <w:r>
         <w:rPr>
           <w:rFonts w:ascii="Consolas" w:eastAsia="Times New Roman" w:hAnsi="Consolas"/>
@@ -12285,6 +12807,7 @@
         </w:rPr>
         <w:t>::</w:t>
       </w:r>
+      <w:proofErr w:type="gramEnd"/>
       <w:r>
         <w:rPr>
           <w:rFonts w:ascii="Consolas" w:eastAsia="Times New Roman" w:hAnsi="Consolas"/>
@@ -12679,6 +13202,7 @@
         </w:rPr>
         <w:t xml:space="preserve"> = </w:t>
       </w:r>
+      <w:proofErr w:type="gramStart"/>
       <w:r>
         <w:rPr>
           <w:rFonts w:ascii="Consolas" w:eastAsia="Times New Roman" w:hAnsi="Consolas"/>
@@ -12697,6 +13221,7 @@
         </w:rPr>
         <w:t>;</w:t>
       </w:r>
+      <w:proofErr w:type="gramEnd"/>
     </w:p>
     <w:p>
       <w:pPr>
@@ -12726,7 +13251,17 @@
           <w:sz w:val="21"/>
           <w:szCs w:val="21"/>
         </w:rPr>
-        <w:t>omp_set_dynamic</w:t>
+        <w:t>omp_set_</w:t>
+      </w:r>
+      <w:proofErr w:type="gramStart"/>
+      <w:r>
+        <w:rPr>
+          <w:rFonts w:ascii="Consolas" w:eastAsia="Times New Roman" w:hAnsi="Consolas"/>
+          <w:color w:val="DCDCAA"/>
+          <w:sz w:val="21"/>
+          <w:szCs w:val="21"/>
+        </w:rPr>
+        <w:t>dynamic</w:t>
       </w:r>
       <w:proofErr w:type="spellEnd"/>
       <w:r>
@@ -12738,6 +13273,7 @@
         </w:rPr>
         <w:t>(</w:t>
       </w:r>
+      <w:proofErr w:type="gramEnd"/>
       <w:r>
         <w:rPr>
           <w:rFonts w:ascii="Consolas" w:eastAsia="Times New Roman" w:hAnsi="Consolas"/>
@@ -12808,6 +13344,7 @@
         <w:t>num_threads</w:t>
       </w:r>
       <w:proofErr w:type="spellEnd"/>
+      <w:proofErr w:type="gramStart"/>
       <w:r>
         <w:rPr>
           <w:rFonts w:ascii="Consolas" w:eastAsia="Times New Roman" w:hAnsi="Consolas"/>
@@ -12817,6 +13354,7 @@
         </w:rPr>
         <w:t>);</w:t>
       </w:r>
+      <w:proofErr w:type="gramEnd"/>
     </w:p>
     <w:p>
       <w:pPr>
@@ -12846,7 +13384,17 @@
           <w:sz w:val="21"/>
           <w:szCs w:val="21"/>
         </w:rPr>
-        <w:t>omp_set_schedule</w:t>
+        <w:t>omp_set_</w:t>
+      </w:r>
+      <w:proofErr w:type="gramStart"/>
+      <w:r>
+        <w:rPr>
+          <w:rFonts w:ascii="Consolas" w:eastAsia="Times New Roman" w:hAnsi="Consolas"/>
+          <w:color w:val="DCDCAA"/>
+          <w:sz w:val="21"/>
+          <w:szCs w:val="21"/>
+        </w:rPr>
+        <w:t>schedule</w:t>
       </w:r>
       <w:proofErr w:type="spellEnd"/>
       <w:r>
@@ -12859,6 +13407,7 @@
         <w:t>(</w:t>
       </w:r>
       <w:proofErr w:type="spellStart"/>
+      <w:proofErr w:type="gramEnd"/>
       <w:r>
         <w:rPr>
           <w:rFonts w:ascii="Consolas" w:eastAsia="Times New Roman" w:hAnsi="Consolas"/>
@@ -12939,7 +13488,17 @@
           <w:sz w:val="21"/>
           <w:szCs w:val="21"/>
         </w:rPr>
-        <w:t>OpenMP_CalculatePairWiseDistance</w:t>
+        <w:t>OpenMP_</w:t>
+      </w:r>
+      <w:proofErr w:type="gramStart"/>
+      <w:r>
+        <w:rPr>
+          <w:rFonts w:ascii="Consolas" w:eastAsia="Times New Roman" w:hAnsi="Consolas"/>
+          <w:color w:val="DCDCAA"/>
+          <w:sz w:val="21"/>
+          <w:szCs w:val="21"/>
+        </w:rPr>
+        <w:t>CalculatePairWiseDistance</w:t>
       </w:r>
       <w:proofErr w:type="spellEnd"/>
       <w:r>
@@ -12952,6 +13511,7 @@
         <w:t>(</w:t>
       </w:r>
       <w:proofErr w:type="spellStart"/>
+      <w:proofErr w:type="gramEnd"/>
       <w:r>
         <w:rPr>
           <w:rFonts w:ascii="Consolas" w:eastAsia="Times New Roman" w:hAnsi="Consolas"/>
@@ -13249,6 +13809,7 @@
         <w:t xml:space="preserve">This project used the </w:t>
       </w:r>
       <w:proofErr w:type="spellStart"/>
+      <w:proofErr w:type="gramStart"/>
       <w:r>
         <w:rPr>
           <w:rStyle w:val="Strong"/>
@@ -13269,7 +13830,19 @@
           <w:szCs w:val="24"/>
           <w:vertAlign w:val="superscript"/>
         </w:rPr>
-        <w:t>[3]</w:t>
+        <w:t>[</w:t>
+      </w:r>
+      <w:proofErr w:type="gramEnd"/>
+      <w:r>
+        <w:rPr>
+          <w:rStyle w:val="Strong"/>
+          <w:b w:val="0"/>
+          <w:bCs w:val="0"/>
+          <w:sz w:val="24"/>
+          <w:szCs w:val="24"/>
+          <w:vertAlign w:val="superscript"/>
+        </w:rPr>
+        <w:t>3]</w:t>
       </w:r>
       <w:r>
         <w:rPr>
@@ -13313,7 +13886,29 @@
           <w:sz w:val="24"/>
           <w:szCs w:val="24"/>
         </w:rPr>
-        <w:t xml:space="preserve">The image data from these files was read in to a list called </w:t>
+        <w:t xml:space="preserve">The image data from these files was read </w:t>
+      </w:r>
+      <w:proofErr w:type="gramStart"/>
+      <w:r>
+        <w:rPr>
+          <w:rStyle w:val="Strong"/>
+          <w:b w:val="0"/>
+          <w:bCs w:val="0"/>
+          <w:sz w:val="24"/>
+          <w:szCs w:val="24"/>
+        </w:rPr>
+        <w:t>in to</w:t>
+      </w:r>
+      <w:proofErr w:type="gramEnd"/>
+      <w:r>
+        <w:rPr>
+          <w:rStyle w:val="Strong"/>
+          <w:b w:val="0"/>
+          <w:bCs w:val="0"/>
+          <w:sz w:val="24"/>
+          <w:szCs w:val="24"/>
+        </w:rPr>
+        <w:t xml:space="preserve"> a list called </w:t>
       </w:r>
       <w:r>
         <w:rPr>
@@ -13376,7 +13971,29 @@
           <w:sz w:val="24"/>
           <w:szCs w:val="24"/>
         </w:rPr>
-        <w:t xml:space="preserve"> Timing with very low values ( &lt;1ms), due to the inaccuracy of </w:t>
+        <w:t xml:space="preserve"> Timing with very low values </w:t>
+      </w:r>
+      <w:proofErr w:type="gramStart"/>
+      <w:r>
+        <w:rPr>
+          <w:rStyle w:val="Strong"/>
+          <w:b w:val="0"/>
+          <w:bCs w:val="0"/>
+          <w:sz w:val="24"/>
+          <w:szCs w:val="24"/>
+        </w:rPr>
+        <w:t>( &lt;</w:t>
+      </w:r>
+      <w:proofErr w:type="gramEnd"/>
+      <w:r>
+        <w:rPr>
+          <w:rStyle w:val="Strong"/>
+          <w:b w:val="0"/>
+          <w:bCs w:val="0"/>
+          <w:sz w:val="24"/>
+          <w:szCs w:val="24"/>
+        </w:rPr>
+        <w:t xml:space="preserve">1ms), due to the inaccuracy of </w:t>
       </w:r>
       <w:r>
         <w:rPr>
@@ -13453,7 +14070,29 @@
           <w:sz w:val="24"/>
           <w:szCs w:val="24"/>
         </w:rPr>
-        <w:t xml:space="preserve">The following code reads the data in which returns an array of  N x M x C where N is the height, M is the width and C is the color channels. In the </w:t>
+        <w:t xml:space="preserve">The following code reads the data in which returns an array </w:t>
+      </w:r>
+      <w:proofErr w:type="gramStart"/>
+      <w:r>
+        <w:rPr>
+          <w:rStyle w:val="Strong"/>
+          <w:b w:val="0"/>
+          <w:bCs w:val="0"/>
+          <w:sz w:val="24"/>
+          <w:szCs w:val="24"/>
+        </w:rPr>
+        <w:t>of  N</w:t>
+      </w:r>
+      <w:proofErr w:type="gramEnd"/>
+      <w:r>
+        <w:rPr>
+          <w:rStyle w:val="Strong"/>
+          <w:b w:val="0"/>
+          <w:bCs w:val="0"/>
+          <w:sz w:val="24"/>
+          <w:szCs w:val="24"/>
+        </w:rPr>
+        <w:t xml:space="preserve"> x M x C where N is the height, M is the width and C is the color channels. In the </w:t>
       </w:r>
       <w:proofErr w:type="spellStart"/>
       <w:r>
@@ -13780,7 +14419,27 @@
           <w:sz w:val="18"/>
           <w:szCs w:val="18"/>
         </w:rPr>
-        <w:t xml:space="preserve"> imageio.v3 </w:t>
+        <w:t xml:space="preserve"> </w:t>
+      </w:r>
+      <w:proofErr w:type="gramStart"/>
+      <w:r>
+        <w:rPr>
+          <w:rFonts w:ascii="Consolas" w:eastAsia="Times New Roman" w:hAnsi="Consolas"/>
+          <w:color w:val="D4D4D4"/>
+          <w:sz w:val="18"/>
+          <w:szCs w:val="18"/>
+        </w:rPr>
+        <w:t>imageio.v</w:t>
+      </w:r>
+      <w:proofErr w:type="gramEnd"/>
+      <w:r>
+        <w:rPr>
+          <w:rFonts w:ascii="Consolas" w:eastAsia="Times New Roman" w:hAnsi="Consolas"/>
+          <w:color w:val="D4D4D4"/>
+          <w:sz w:val="18"/>
+          <w:szCs w:val="18"/>
+        </w:rPr>
+        <w:t xml:space="preserve">3 </w:t>
       </w:r>
       <w:r>
         <w:rPr>
@@ -13984,6 +14643,7 @@
         </w:rPr>
         <w:t xml:space="preserve"> = </w:t>
       </w:r>
+      <w:proofErr w:type="gramStart"/>
       <w:r>
         <w:rPr>
           <w:rFonts w:ascii="Consolas" w:eastAsia="Times New Roman" w:hAnsi="Consolas"/>
@@ -14002,6 +14662,7 @@
         </w:rPr>
         <w:t>(</w:t>
       </w:r>
+      <w:proofErr w:type="gramEnd"/>
       <w:r>
         <w:rPr>
           <w:rFonts w:ascii="Consolas" w:eastAsia="Times New Roman" w:hAnsi="Consolas"/>
@@ -14176,6 +14837,7 @@
         <w:t xml:space="preserve"> = </w:t>
       </w:r>
       <w:proofErr w:type="spellStart"/>
+      <w:proofErr w:type="gramStart"/>
       <w:r>
         <w:rPr>
           <w:rFonts w:ascii="Consolas" w:eastAsia="Times New Roman" w:hAnsi="Consolas"/>
@@ -14186,6 +14848,7 @@
         <w:t>np.zeros</w:t>
       </w:r>
       <w:proofErr w:type="spellEnd"/>
+      <w:proofErr w:type="gramEnd"/>
       <w:r>
         <w:rPr>
           <w:rFonts w:ascii="Consolas" w:eastAsia="Times New Roman" w:hAnsi="Consolas"/>
@@ -14309,6 +14972,7 @@
         <w:t xml:space="preserve"> </w:t>
       </w:r>
       <w:proofErr w:type="spellStart"/>
+      <w:proofErr w:type="gramStart"/>
       <w:r>
         <w:rPr>
           <w:rFonts w:ascii="Consolas" w:eastAsia="Times New Roman" w:hAnsi="Consolas"/>
@@ -14319,6 +14983,7 @@
         <w:t>np.stack</w:t>
       </w:r>
       <w:proofErr w:type="spellEnd"/>
+      <w:proofErr w:type="gramEnd"/>
       <w:r>
         <w:rPr>
           <w:rFonts w:ascii="Consolas" w:eastAsia="Times New Roman" w:hAnsi="Consolas"/>
@@ -14490,6 +15155,7 @@
         <w:t xml:space="preserve"> = </w:t>
       </w:r>
       <w:proofErr w:type="spellStart"/>
+      <w:proofErr w:type="gramStart"/>
       <w:r>
         <w:rPr>
           <w:rFonts w:ascii="Consolas" w:eastAsia="Times New Roman" w:hAnsi="Consolas"/>
@@ -14500,6 +15166,7 @@
         <w:t>torch.zeros</w:t>
       </w:r>
       <w:proofErr w:type="spellEnd"/>
+      <w:proofErr w:type="gramEnd"/>
       <w:r>
         <w:rPr>
           <w:rFonts w:ascii="Consolas" w:eastAsia="Times New Roman" w:hAnsi="Consolas"/>
@@ -14834,7 +15501,27 @@
           <w:sz w:val="18"/>
           <w:szCs w:val="18"/>
         </w:rPr>
-        <w:t>[index] = torch.tensor(((rgb2gray(iio.imread(dirname+</w:t>
+        <w:t xml:space="preserve">[index] = </w:t>
+      </w:r>
+      <w:proofErr w:type="gramStart"/>
+      <w:r>
+        <w:rPr>
+          <w:rFonts w:ascii="Consolas" w:eastAsia="Times New Roman" w:hAnsi="Consolas"/>
+          <w:color w:val="D4D4D4"/>
+          <w:sz w:val="18"/>
+          <w:szCs w:val="18"/>
+        </w:rPr>
+        <w:t>torch.tensor</w:t>
+      </w:r>
+      <w:proofErr w:type="gramEnd"/>
+      <w:r>
+        <w:rPr>
+          <w:rFonts w:ascii="Consolas" w:eastAsia="Times New Roman" w:hAnsi="Consolas"/>
+          <w:color w:val="D4D4D4"/>
+          <w:sz w:val="18"/>
+          <w:szCs w:val="18"/>
+        </w:rPr>
+        <w:t>(((rgb2gray(iio.imread(dirname+</w:t>
       </w:r>
       <w:r>
         <w:rPr>
@@ -15523,7 +16210,21 @@
         <w:rPr>
           <w:sz w:val="24"/>
         </w:rPr>
-        <w:t xml:space="preserve"> It also is the most costly operation both in time and in size. The data must be in float32 format, which makes the tensor 4 times larger than it was as a </w:t>
+        <w:t xml:space="preserve"> It also is the </w:t>
+      </w:r>
+      <w:proofErr w:type="gramStart"/>
+      <w:r>
+        <w:rPr>
+          <w:sz w:val="24"/>
+        </w:rPr>
+        <w:t>most costly</w:t>
+      </w:r>
+      <w:proofErr w:type="gramEnd"/>
+      <w:r>
+        <w:rPr>
+          <w:sz w:val="24"/>
+        </w:rPr>
+        <w:t xml:space="preserve"> operation both in time and in size. The data must be in float32 format, which makes the tensor 4 times larger than it was as a </w:t>
       </w:r>
       <w:proofErr w:type="spellStart"/>
       <w:r>
@@ -15567,7 +16268,29 @@
           <w:sz w:val="24"/>
           <w:szCs w:val="24"/>
         </w:rPr>
-        <w:t>,000 is the largest number of image worked with at a time as any more exceeds its memory capabilities</w:t>
+        <w:t xml:space="preserve">,000 is the largest number of </w:t>
+      </w:r>
+      <w:proofErr w:type="gramStart"/>
+      <w:r>
+        <w:rPr>
+          <w:rStyle w:val="Strong"/>
+          <w:b w:val="0"/>
+          <w:bCs w:val="0"/>
+          <w:sz w:val="24"/>
+          <w:szCs w:val="24"/>
+        </w:rPr>
+        <w:t>image</w:t>
+      </w:r>
+      <w:proofErr w:type="gramEnd"/>
+      <w:r>
+        <w:rPr>
+          <w:rStyle w:val="Strong"/>
+          <w:b w:val="0"/>
+          <w:bCs w:val="0"/>
+          <w:sz w:val="24"/>
+          <w:szCs w:val="24"/>
+        </w:rPr>
+        <w:t xml:space="preserve"> worked with at a time as any more exceeds its memory capabilities</w:t>
       </w:r>
     </w:p>
     <w:p>
@@ -15619,14 +16342,25 @@
           <w:szCs w:val="18"/>
         </w:rPr>
       </w:pPr>
-      <w:r>
-        <w:rPr>
-          <w:rFonts w:ascii="Consolas" w:eastAsia="Times New Roman" w:hAnsi="Consolas"/>
-          <w:color w:val="D4D4D4"/>
-          <w:sz w:val="18"/>
-          <w:szCs w:val="18"/>
-        </w:rPr>
-        <w:t xml:space="preserve">U,S,V = </w:t>
+      <w:proofErr w:type="gramStart"/>
+      <w:r>
+        <w:rPr>
+          <w:rFonts w:ascii="Consolas" w:eastAsia="Times New Roman" w:hAnsi="Consolas"/>
+          <w:color w:val="D4D4D4"/>
+          <w:sz w:val="18"/>
+          <w:szCs w:val="18"/>
+        </w:rPr>
+        <w:t>U,S</w:t>
+      </w:r>
+      <w:proofErr w:type="gramEnd"/>
+      <w:r>
+        <w:rPr>
+          <w:rFonts w:ascii="Consolas" w:eastAsia="Times New Roman" w:hAnsi="Consolas"/>
+          <w:color w:val="D4D4D4"/>
+          <w:sz w:val="18"/>
+          <w:szCs w:val="18"/>
+        </w:rPr>
+        <w:t xml:space="preserve">,V = </w:t>
       </w:r>
       <w:proofErr w:type="spellStart"/>
       <w:r>
@@ -15864,6 +16598,7 @@
         <w:t xml:space="preserve"> = </w:t>
       </w:r>
       <w:proofErr w:type="spellStart"/>
+      <w:proofErr w:type="gramStart"/>
       <w:r>
         <w:rPr>
           <w:rFonts w:ascii="Consolas" w:eastAsia="Times New Roman" w:hAnsi="Consolas"/>
@@ -15874,6 +16609,7 @@
         <w:t>torch.matmul</w:t>
       </w:r>
       <w:proofErr w:type="spellEnd"/>
+      <w:proofErr w:type="gramEnd"/>
       <w:r>
         <w:rPr>
           <w:rFonts w:ascii="Consolas" w:eastAsia="Times New Roman" w:hAnsi="Consolas"/>
@@ -15955,9 +16691,20 @@
           <w:sz w:val="18"/>
           <w:szCs w:val="18"/>
         </w:rPr>
-        <w:t>preprocessed_data_temp.shape</w:t>
-      </w:r>
-      <w:proofErr w:type="spellEnd"/>
+        <w:t>preprocessed_data_</w:t>
+      </w:r>
+      <w:proofErr w:type="gramStart"/>
+      <w:r>
+        <w:rPr>
+          <w:rFonts w:ascii="Consolas" w:eastAsia="Times New Roman" w:hAnsi="Consolas"/>
+          <w:color w:val="D4D4D4"/>
+          <w:sz w:val="18"/>
+          <w:szCs w:val="18"/>
+        </w:rPr>
+        <w:t>temp.shape</w:t>
+      </w:r>
+      <w:proofErr w:type="spellEnd"/>
+      <w:proofErr w:type="gramEnd"/>
     </w:p>
     <w:p>
       <w:pPr>
@@ -16550,6 +17297,183 @@
           <w:sz w:val="24"/>
         </w:rPr>
       </w:pPr>
+      <w:r>
+        <w:rPr>
+          <w:b/>
+          <w:bCs/>
+          <w:i/>
+          <w:iCs/>
+          <w:sz w:val="24"/>
+        </w:rPr>
+        <w:t>Examples with k=1000, original on left</w:t>
+      </w:r>
+    </w:p>
+    <w:p>
+      <w:pPr>
+        <w:pStyle w:val="ListParagraph"/>
+        <w:rPr>
+          <w:b/>
+          <w:bCs/>
+          <w:i/>
+          <w:iCs/>
+          <w:sz w:val="24"/>
+        </w:rPr>
+      </w:pPr>
+      <w:r>
+        <w:rPr>
+          <w:b/>
+          <w:bCs/>
+          <w:i/>
+          <w:iCs/>
+          <w:sz w:val="24"/>
+        </w:rPr>
+        <w:drawing>
+          <wp:inline distT="0" distB="0" distL="0" distR="0" wp14:anchorId="79AEC86E" wp14:editId="414C1BEC">
+            <wp:extent cx="3590925" cy="2162175"/>
+            <wp:effectExtent l="0" t="0" r="9525" b="9525"/>
+            <wp:docPr id="4" name="Picture 4" descr="A picture containing application&#10;&#10;Description automatically generated"/>
+            <wp:cNvGraphicFramePr>
+              <a:graphicFrameLocks xmlns:a="http://schemas.openxmlformats.org/drawingml/2006/main" noChangeAspect="1"/>
+            </wp:cNvGraphicFramePr>
+            <a:graphic xmlns:a="http://schemas.openxmlformats.org/drawingml/2006/main">
+              <a:graphicData uri="http://schemas.openxmlformats.org/drawingml/2006/picture">
+                <pic:pic xmlns:pic="http://schemas.openxmlformats.org/drawingml/2006/picture">
+                  <pic:nvPicPr>
+                    <pic:cNvPr id="4" name="Picture 4" descr="A picture containing application&#10;&#10;Description automatically generated"/>
+                    <pic:cNvPicPr/>
+                  </pic:nvPicPr>
+                  <pic:blipFill>
+                    <a:blip r:embed="rId5"/>
+                    <a:stretch>
+                      <a:fillRect/>
+                    </a:stretch>
+                  </pic:blipFill>
+                  <pic:spPr>
+                    <a:xfrm>
+                      <a:off x="0" y="0"/>
+                      <a:ext cx="3590925" cy="2162175"/>
+                    </a:xfrm>
+                    <a:prstGeom prst="rect">
+                      <a:avLst/>
+                    </a:prstGeom>
+                  </pic:spPr>
+                </pic:pic>
+              </a:graphicData>
+            </a:graphic>
+          </wp:inline>
+        </w:drawing>
+      </w:r>
+    </w:p>
+    <w:p>
+      <w:pPr>
+        <w:pStyle w:val="ListParagraph"/>
+        <w:rPr>
+          <w:b/>
+          <w:bCs/>
+          <w:i/>
+          <w:iCs/>
+          <w:sz w:val="24"/>
+        </w:rPr>
+      </w:pPr>
+      <w:r>
+        <w:rPr>
+          <w:b/>
+          <w:bCs/>
+          <w:i/>
+          <w:iCs/>
+          <w:sz w:val="24"/>
+        </w:rPr>
+        <w:t>Examples with k=</w:t>
+      </w:r>
+      <w:r>
+        <w:rPr>
+          <w:b/>
+          <w:bCs/>
+          <w:i/>
+          <w:iCs/>
+          <w:sz w:val="24"/>
+        </w:rPr>
+        <w:t>5</w:t>
+      </w:r>
+      <w:r>
+        <w:rPr>
+          <w:b/>
+          <w:bCs/>
+          <w:i/>
+          <w:iCs/>
+          <w:sz w:val="24"/>
+        </w:rPr>
+        <w:t>00, original on left</w:t>
+      </w:r>
+    </w:p>
+    <w:p>
+      <w:pPr>
+        <w:pStyle w:val="ListParagraph"/>
+        <w:rPr>
+          <w:b/>
+          <w:bCs/>
+          <w:i/>
+          <w:iCs/>
+          <w:sz w:val="24"/>
+        </w:rPr>
+      </w:pPr>
+      <w:r>
+        <w:rPr>
+          <w:b/>
+          <w:bCs/>
+          <w:i/>
+          <w:iCs/>
+          <w:sz w:val="24"/>
+        </w:rPr>
+        <w:lastRenderedPageBreak/>
+        <w:drawing>
+          <wp:inline distT="0" distB="0" distL="0" distR="0" wp14:anchorId="3DA8B0D1" wp14:editId="0B941E04">
+            <wp:extent cx="3590925" cy="2162175"/>
+            <wp:effectExtent l="0" t="0" r="9525" b="9525"/>
+            <wp:docPr id="6" name="Picture 6" descr="Graphical user interface, application&#10;&#10;Description automatically generated with medium confidence"/>
+            <wp:cNvGraphicFramePr>
+              <a:graphicFrameLocks xmlns:a="http://schemas.openxmlformats.org/drawingml/2006/main" noChangeAspect="1"/>
+            </wp:cNvGraphicFramePr>
+            <a:graphic xmlns:a="http://schemas.openxmlformats.org/drawingml/2006/main">
+              <a:graphicData uri="http://schemas.openxmlformats.org/drawingml/2006/picture">
+                <pic:pic xmlns:pic="http://schemas.openxmlformats.org/drawingml/2006/picture">
+                  <pic:nvPicPr>
+                    <pic:cNvPr id="6" name="Picture 6" descr="Graphical user interface, application&#10;&#10;Description automatically generated with medium confidence"/>
+                    <pic:cNvPicPr/>
+                  </pic:nvPicPr>
+                  <pic:blipFill>
+                    <a:blip r:embed="rId6"/>
+                    <a:stretch>
+                      <a:fillRect/>
+                    </a:stretch>
+                  </pic:blipFill>
+                  <pic:spPr>
+                    <a:xfrm>
+                      <a:off x="0" y="0"/>
+                      <a:ext cx="3590925" cy="2162175"/>
+                    </a:xfrm>
+                    <a:prstGeom prst="rect">
+                      <a:avLst/>
+                    </a:prstGeom>
+                  </pic:spPr>
+                </pic:pic>
+              </a:graphicData>
+            </a:graphic>
+          </wp:inline>
+        </w:drawing>
+      </w:r>
+    </w:p>
+    <w:p>
+      <w:pPr>
+        <w:pStyle w:val="ListParagraph"/>
+        <w:rPr>
+          <w:b/>
+          <w:bCs/>
+          <w:i/>
+          <w:iCs/>
+          <w:sz w:val="24"/>
+        </w:rPr>
+      </w:pPr>
     </w:p>
     <w:p>
       <w:pPr>
@@ -16741,14 +17665,25 @@
         <w:t xml:space="preserve"> = </w:t>
       </w:r>
       <w:proofErr w:type="spellStart"/>
-      <w:r>
-        <w:rPr>
-          <w:rFonts w:ascii="Consolas" w:eastAsia="Times New Roman" w:hAnsi="Consolas"/>
-          <w:color w:val="D4D4D4"/>
-          <w:sz w:val="18"/>
-          <w:szCs w:val="18"/>
-        </w:rPr>
-        <w:t>torch.utils.data.DataLoader</w:t>
+      <w:proofErr w:type="gramStart"/>
+      <w:r>
+        <w:rPr>
+          <w:rFonts w:ascii="Consolas" w:eastAsia="Times New Roman" w:hAnsi="Consolas"/>
+          <w:color w:val="D4D4D4"/>
+          <w:sz w:val="18"/>
+          <w:szCs w:val="18"/>
+        </w:rPr>
+        <w:t>torch.utils</w:t>
+      </w:r>
+      <w:proofErr w:type="gramEnd"/>
+      <w:r>
+        <w:rPr>
+          <w:rFonts w:ascii="Consolas" w:eastAsia="Times New Roman" w:hAnsi="Consolas"/>
+          <w:color w:val="D4D4D4"/>
+          <w:sz w:val="18"/>
+          <w:szCs w:val="18"/>
+        </w:rPr>
+        <w:t>.data.DataLoader</w:t>
       </w:r>
       <w:proofErr w:type="spellEnd"/>
       <w:r>
@@ -16899,6 +17834,7 @@
         <w:t xml:space="preserve"> = </w:t>
       </w:r>
       <w:proofErr w:type="spellStart"/>
+      <w:proofErr w:type="gramStart"/>
       <w:r>
         <w:rPr>
           <w:rFonts w:ascii="Consolas" w:eastAsia="Times New Roman" w:hAnsi="Consolas"/>
@@ -16909,6 +17845,7 @@
         <w:t>torch.zeros</w:t>
       </w:r>
       <w:proofErr w:type="spellEnd"/>
+      <w:proofErr w:type="gramEnd"/>
       <w:r>
         <w:rPr>
           <w:rFonts w:ascii="Consolas" w:eastAsia="Times New Roman" w:hAnsi="Consolas"/>
@@ -17118,6 +18055,7 @@
         <w:t xml:space="preserve">        faces = </w:t>
       </w:r>
       <w:proofErr w:type="spellStart"/>
+      <w:proofErr w:type="gramStart"/>
       <w:r>
         <w:rPr>
           <w:rFonts w:ascii="Consolas" w:eastAsia="Times New Roman" w:hAnsi="Consolas"/>
@@ -17128,6 +18066,7 @@
         <w:t>faces.type</w:t>
       </w:r>
       <w:proofErr w:type="spellEnd"/>
+      <w:proofErr w:type="gramEnd"/>
       <w:r>
         <w:rPr>
           <w:rFonts w:ascii="Consolas" w:eastAsia="Times New Roman" w:hAnsi="Consolas"/>
@@ -17179,6 +18118,7 @@
         <w:t xml:space="preserve"> += (</w:t>
       </w:r>
       <w:proofErr w:type="spellStart"/>
+      <w:proofErr w:type="gramStart"/>
       <w:r>
         <w:rPr>
           <w:rFonts w:ascii="Consolas" w:eastAsia="Times New Roman" w:hAnsi="Consolas"/>
@@ -17198,6 +18138,7 @@
         </w:rPr>
         <w:t>(</w:t>
       </w:r>
+      <w:proofErr w:type="gramEnd"/>
       <w:r>
         <w:rPr>
           <w:rFonts w:ascii="Consolas" w:eastAsia="Times New Roman" w:hAnsi="Consolas"/>
@@ -17347,6 +18288,7 @@
         <w:t xml:space="preserve">        </w:t>
       </w:r>
       <w:proofErr w:type="spellStart"/>
+      <w:proofErr w:type="gramStart"/>
       <w:r>
         <w:rPr>
           <w:rFonts w:ascii="Consolas" w:eastAsia="Times New Roman" w:hAnsi="Consolas"/>
@@ -17357,6 +18299,7 @@
         <w:t>plt.imshow</w:t>
       </w:r>
       <w:proofErr w:type="spellEnd"/>
+      <w:proofErr w:type="gramEnd"/>
       <w:r>
         <w:rPr>
           <w:rFonts w:ascii="Consolas" w:eastAsia="Times New Roman" w:hAnsi="Consolas"/>
@@ -17512,6 +18455,7 @@
         <w:t xml:space="preserve">        </w:t>
       </w:r>
       <w:proofErr w:type="spellStart"/>
+      <w:proofErr w:type="gramStart"/>
       <w:r>
         <w:rPr>
           <w:rFonts w:ascii="Consolas" w:eastAsia="Times New Roman" w:hAnsi="Consolas"/>
@@ -17522,6 +18466,7 @@
         <w:t>plt.imshow</w:t>
       </w:r>
       <w:proofErr w:type="spellEnd"/>
+      <w:proofErr w:type="gramEnd"/>
       <w:r>
         <w:rPr>
           <w:rFonts w:ascii="Consolas" w:eastAsia="Times New Roman" w:hAnsi="Consolas"/>
@@ -18286,6 +19231,7 @@
           <w:sz w:val="24"/>
           <w:szCs w:val="24"/>
         </w:rPr>
+        <w:lastRenderedPageBreak/>
         <w:t>Code:</w:t>
       </w:r>
     </w:p>
@@ -18342,6 +19288,7 @@
         <w:t xml:space="preserve"> = </w:t>
       </w:r>
       <w:proofErr w:type="spellStart"/>
+      <w:proofErr w:type="gramStart"/>
       <w:r>
         <w:rPr>
           <w:rFonts w:ascii="Consolas" w:eastAsia="Times New Roman" w:hAnsi="Consolas"/>
@@ -18352,6 +19299,7 @@
         <w:t>torch.zeros</w:t>
       </w:r>
       <w:proofErr w:type="spellEnd"/>
+      <w:proofErr w:type="gramEnd"/>
       <w:r>
         <w:rPr>
           <w:rFonts w:ascii="Consolas" w:eastAsia="Times New Roman" w:hAnsi="Consolas"/>
@@ -18686,6 +19634,7 @@
         <w:t xml:space="preserve">[index] = </w:t>
       </w:r>
       <w:proofErr w:type="spellStart"/>
+      <w:proofErr w:type="gramStart"/>
       <w:r>
         <w:rPr>
           <w:rFonts w:ascii="Consolas" w:eastAsia="Times New Roman" w:hAnsi="Consolas"/>
@@ -18696,6 +19645,7 @@
         <w:t>torch.subtract</w:t>
       </w:r>
       <w:proofErr w:type="spellEnd"/>
+      <w:proofErr w:type="gramEnd"/>
       <w:r>
         <w:rPr>
           <w:rFonts w:ascii="Consolas" w:eastAsia="Times New Roman" w:hAnsi="Consolas"/>
@@ -18805,14 +19755,25 @@
           <w:szCs w:val="18"/>
         </w:rPr>
       </w:pPr>
-      <w:r>
-        <w:rPr>
-          <w:rFonts w:ascii="Consolas" w:eastAsia="Times New Roman" w:hAnsi="Consolas"/>
-          <w:color w:val="D4D4D4"/>
-          <w:sz w:val="18"/>
-          <w:szCs w:val="18"/>
-        </w:rPr>
-        <w:t>plt.imshow((mean_face_removed[</w:t>
+      <w:proofErr w:type="gramStart"/>
+      <w:r>
+        <w:rPr>
+          <w:rFonts w:ascii="Consolas" w:eastAsia="Times New Roman" w:hAnsi="Consolas"/>
+          <w:color w:val="D4D4D4"/>
+          <w:sz w:val="18"/>
+          <w:szCs w:val="18"/>
+        </w:rPr>
+        <w:t>plt.imshow</w:t>
+      </w:r>
+      <w:proofErr w:type="gramEnd"/>
+      <w:r>
+        <w:rPr>
+          <w:rFonts w:ascii="Consolas" w:eastAsia="Times New Roman" w:hAnsi="Consolas"/>
+          <w:color w:val="D4D4D4"/>
+          <w:sz w:val="18"/>
+          <w:szCs w:val="18"/>
+        </w:rPr>
+        <w:t>((mean_face_removed[</w:t>
       </w:r>
       <w:r>
         <w:rPr>
@@ -18906,9 +19867,20 @@
           <w:sz w:val="18"/>
           <w:szCs w:val="18"/>
         </w:rPr>
-        <w:t>mean_face_removed.shape</w:t>
-      </w:r>
-      <w:proofErr w:type="spellEnd"/>
+        <w:t>mean_face_</w:t>
+      </w:r>
+      <w:proofErr w:type="gramStart"/>
+      <w:r>
+        <w:rPr>
+          <w:rFonts w:ascii="Consolas" w:eastAsia="Times New Roman" w:hAnsi="Consolas"/>
+          <w:color w:val="D4D4D4"/>
+          <w:sz w:val="18"/>
+          <w:szCs w:val="18"/>
+        </w:rPr>
+        <w:t>removed.shape</w:t>
+      </w:r>
+      <w:proofErr w:type="spellEnd"/>
+      <w:proofErr w:type="gramEnd"/>
     </w:p>
     <w:p>
       <w:pPr>
@@ -19476,6 +20448,7 @@
                 <w:szCs w:val="24"/>
               </w:rPr>
             </w:pPr>
+            <w:proofErr w:type="gramStart"/>
             <w:r>
               <w:rPr>
                 <w:rStyle w:val="Strong"/>
@@ -19508,6 +20481,7 @@
               <w:t>ms</w:t>
             </w:r>
             <w:proofErr w:type="spellEnd"/>
+            <w:proofErr w:type="gramEnd"/>
           </w:p>
         </w:tc>
         <w:tc>
@@ -19571,9 +20545,7 @@
           <w:sz w:val="24"/>
         </w:rPr>
       </w:pPr>
-    </w:p>
-    <w:p>
-      <w:pPr>
+      <w:r>
         <w:rPr>
           <w:b/>
           <w:bCs/>
@@ -19581,7 +20553,8 @@
           <w:iCs/>
           <w:sz w:val="24"/>
         </w:rPr>
-      </w:pPr>
+        <w:t>Example with k=500</w:t>
+      </w:r>
     </w:p>
     <w:p>
       <w:pPr>
@@ -19593,9 +20566,7 @@
           <w:sz w:val="24"/>
         </w:rPr>
       </w:pPr>
-    </w:p>
-    <w:p>
-      <w:pPr>
+      <w:r>
         <w:rPr>
           <w:b/>
           <w:bCs/>
@@ -19603,191 +20574,11 @@
           <w:iCs/>
           <w:sz w:val="24"/>
         </w:rPr>
-      </w:pPr>
-    </w:p>
-    <w:p>
-      <w:pPr>
-        <w:rPr>
-          <w:b/>
-          <w:bCs/>
-          <w:i/>
-          <w:iCs/>
-          <w:sz w:val="24"/>
-        </w:rPr>
-      </w:pPr>
-    </w:p>
-    <w:p>
-      <w:pPr>
-        <w:rPr>
-          <w:b/>
-          <w:bCs/>
-          <w:i/>
-          <w:iCs/>
-          <w:sz w:val="24"/>
-        </w:rPr>
-      </w:pPr>
-    </w:p>
-    <w:p>
-      <w:pPr>
-        <w:rPr>
-          <w:b/>
-          <w:bCs/>
-          <w:i/>
-          <w:iCs/>
-          <w:sz w:val="24"/>
-        </w:rPr>
-      </w:pPr>
-    </w:p>
-    <w:p>
-      <w:pPr>
-        <w:rPr>
-          <w:b/>
-          <w:bCs/>
-          <w:i/>
-          <w:iCs/>
-          <w:sz w:val="24"/>
-        </w:rPr>
-      </w:pPr>
-    </w:p>
-    <w:p>
-      <w:pPr>
-        <w:rPr>
-          <w:b/>
-          <w:bCs/>
-          <w:i/>
-          <w:iCs/>
-          <w:sz w:val="24"/>
-        </w:rPr>
-      </w:pPr>
-    </w:p>
-    <w:p>
-      <w:pPr>
-        <w:rPr>
-          <w:b/>
-          <w:bCs/>
-          <w:i/>
-          <w:iCs/>
-          <w:sz w:val="24"/>
-        </w:rPr>
-      </w:pPr>
-    </w:p>
-    <w:p>
-      <w:pPr>
-        <w:rPr>
-          <w:b/>
-          <w:bCs/>
-          <w:i/>
-          <w:iCs/>
-          <w:sz w:val="24"/>
-        </w:rPr>
-      </w:pPr>
-    </w:p>
-    <w:p>
-      <w:pPr>
-        <w:rPr>
-          <w:b/>
-          <w:bCs/>
-          <w:i/>
-          <w:iCs/>
-          <w:sz w:val="24"/>
-        </w:rPr>
-      </w:pPr>
-    </w:p>
-    <w:p>
-      <w:pPr>
-        <w:rPr>
-          <w:b/>
-          <w:bCs/>
-          <w:i/>
-          <w:iCs/>
-          <w:sz w:val="24"/>
-        </w:rPr>
-      </w:pPr>
-    </w:p>
-    <w:p>
-      <w:pPr>
-        <w:rPr>
-          <w:b/>
-          <w:bCs/>
-          <w:i/>
-          <w:iCs/>
-          <w:sz w:val="24"/>
-        </w:rPr>
-      </w:pPr>
-    </w:p>
-    <w:p>
-      <w:pPr>
-        <w:rPr>
-          <w:b/>
-          <w:bCs/>
-          <w:i/>
-          <w:iCs/>
-          <w:sz w:val="24"/>
-        </w:rPr>
-      </w:pPr>
-    </w:p>
-    <w:p>
-      <w:pPr>
-        <w:rPr>
-          <w:b/>
-          <w:bCs/>
-          <w:i/>
-          <w:iCs/>
-          <w:sz w:val="24"/>
-        </w:rPr>
-      </w:pPr>
-    </w:p>
-    <w:p>
-      <w:pPr>
-        <w:rPr>
-          <w:b/>
-          <w:bCs/>
-          <w:i/>
-          <w:iCs/>
-          <w:sz w:val="24"/>
-        </w:rPr>
-      </w:pPr>
-      <w:r>
-        <w:rPr>
-          <w:b/>
-          <w:bCs/>
-          <w:i/>
-          <w:iCs/>
-          <w:sz w:val="24"/>
-        </w:rPr>
-        <w:lastRenderedPageBreak/>
-        <w:t>Example with k=500</w:t>
-      </w:r>
-      <w:r>
-        <w:rPr>
-          <w:b/>
-          <w:bCs/>
-          <w:i/>
-          <w:iCs/>
-          <w:sz w:val="24"/>
-        </w:rPr>
-        <w:t>, mean face on left</w:t>
-      </w:r>
-    </w:p>
-    <w:p>
-      <w:pPr>
-        <w:rPr>
-          <w:b/>
-          <w:bCs/>
-          <w:i/>
-          <w:iCs/>
-          <w:sz w:val="24"/>
-        </w:rPr>
-      </w:pPr>
-      <w:r>
-        <w:rPr>
-          <w:noProof/>
-        </w:rPr>
         <w:drawing>
-          <wp:inline distT="0" distB="0" distL="0" distR="0" wp14:anchorId="3D0B29FE" wp14:editId="58F34EE1">
-            <wp:extent cx="4661671" cy="2767327"/>
-            <wp:effectExtent l="0" t="0" r="5715" b="0"/>
-            <wp:docPr id="2" name="Picture 2" descr="A picture containing chart&#10;&#10;Description automatically generated"/>
+          <wp:inline distT="0" distB="0" distL="0" distR="0" wp14:anchorId="1F1ABE31" wp14:editId="5FFF1CF7">
+            <wp:extent cx="3400425" cy="3971925"/>
+            <wp:effectExtent l="0" t="0" r="9525" b="9525"/>
+            <wp:docPr id="7" name="Picture 7" descr="A picture containing calendar&#10;&#10;Description automatically generated"/>
             <wp:cNvGraphicFramePr>
               <a:graphicFrameLocks xmlns:a="http://schemas.openxmlformats.org/drawingml/2006/main" noChangeAspect="1"/>
             </wp:cNvGraphicFramePr>
@@ -19795,36 +20586,23 @@
               <a:graphicData uri="http://schemas.openxmlformats.org/drawingml/2006/picture">
                 <pic:pic xmlns:pic="http://schemas.openxmlformats.org/drawingml/2006/picture">
                   <pic:nvPicPr>
-                    <pic:cNvPr id="2" name="Picture 2" descr="A picture containing chart&#10;&#10;Description automatically generated"/>
-                    <pic:cNvPicPr>
-                      <a:picLocks noChangeAspect="1" noChangeArrowheads="1"/>
-                    </pic:cNvPicPr>
+                    <pic:cNvPr id="7" name="Picture 7" descr="A picture containing calendar&#10;&#10;Description automatically generated"/>
+                    <pic:cNvPicPr/>
                   </pic:nvPicPr>
                   <pic:blipFill>
-                    <a:blip r:embed="rId5">
-                      <a:extLst>
-                        <a:ext uri="{28A0092B-C50C-407E-A947-70E740481C1C}">
-                          <a14:useLocalDpi xmlns:a14="http://schemas.microsoft.com/office/drawing/2010/main" val="0"/>
-                        </a:ext>
-                      </a:extLst>
-                    </a:blip>
-                    <a:srcRect/>
+                    <a:blip r:embed="rId7"/>
                     <a:stretch>
                       <a:fillRect/>
                     </a:stretch>
                   </pic:blipFill>
-                  <pic:spPr bwMode="auto">
+                  <pic:spPr>
                     <a:xfrm>
                       <a:off x="0" y="0"/>
-                      <a:ext cx="4673032" cy="2774072"/>
+                      <a:ext cx="3400425" cy="3971925"/>
                     </a:xfrm>
                     <a:prstGeom prst="rect">
                       <a:avLst/>
                     </a:prstGeom>
-                    <a:noFill/>
-                    <a:ln>
-                      <a:noFill/>
-                    </a:ln>
                   </pic:spPr>
                 </pic:pic>
               </a:graphicData>
@@ -19906,7 +20684,21 @@
         <w:rPr>
           <w:sz w:val="24"/>
         </w:rPr>
-        <w:t>. This value is actually not used as there is a faster covariance that can be used instead. However, this was too simple not to include, so here it is.</w:t>
+        <w:t xml:space="preserve">. This value is </w:t>
+      </w:r>
+      <w:proofErr w:type="gramStart"/>
+      <w:r>
+        <w:rPr>
+          <w:sz w:val="24"/>
+        </w:rPr>
+        <w:t>actually not</w:t>
+      </w:r>
+      <w:proofErr w:type="gramEnd"/>
+      <w:r>
+        <w:rPr>
+          <w:sz w:val="24"/>
+        </w:rPr>
+        <w:t xml:space="preserve"> used as there is a faster covariance that can be used instead. However, this was too simple not to include, so here it is.</w:t>
       </w:r>
     </w:p>
     <w:p>
@@ -19958,6 +20750,7 @@
         <w:t xml:space="preserve"> = </w:t>
       </w:r>
       <w:proofErr w:type="spellStart"/>
+      <w:proofErr w:type="gramStart"/>
       <w:r>
         <w:rPr>
           <w:rFonts w:ascii="Consolas" w:eastAsia="Times New Roman" w:hAnsi="Consolas"/>
@@ -19978,6 +20771,7 @@
         <w:t>(</w:t>
       </w:r>
       <w:proofErr w:type="spellStart"/>
+      <w:proofErr w:type="gramEnd"/>
       <w:r>
         <w:rPr>
           <w:rFonts w:ascii="Consolas" w:eastAsia="Times New Roman" w:hAnsi="Consolas"/>
@@ -20708,7 +21502,27 @@
           <w:sz w:val="21"/>
           <w:szCs w:val="21"/>
         </w:rPr>
-        <w:t># automatically normalizes to 1</w:t>
+        <w:t xml:space="preserve"># </w:t>
+      </w:r>
+      <w:proofErr w:type="gramStart"/>
+      <w:r>
+        <w:rPr>
+          <w:rFonts w:ascii="Consolas" w:eastAsia="Times New Roman" w:hAnsi="Consolas"/>
+          <w:color w:val="6A9955"/>
+          <w:sz w:val="21"/>
+          <w:szCs w:val="21"/>
+        </w:rPr>
+        <w:t>automatically</w:t>
+      </w:r>
+      <w:proofErr w:type="gramEnd"/>
+      <w:r>
+        <w:rPr>
+          <w:rFonts w:ascii="Consolas" w:eastAsia="Times New Roman" w:hAnsi="Consolas"/>
+          <w:color w:val="6A9955"/>
+          <w:sz w:val="21"/>
+          <w:szCs w:val="21"/>
+        </w:rPr>
+        <w:t xml:space="preserve"> normalizes to 1</w:t>
       </w:r>
     </w:p>
     <w:p>
@@ -20743,6 +21557,7 @@
         <w:t xml:space="preserve"> = </w:t>
       </w:r>
       <w:proofErr w:type="spellStart"/>
+      <w:proofErr w:type="gramStart"/>
       <w:r>
         <w:rPr>
           <w:rFonts w:ascii="Consolas" w:eastAsia="Times New Roman" w:hAnsi="Consolas"/>
@@ -20753,6 +21568,7 @@
         <w:t>torch.matmul</w:t>
       </w:r>
       <w:proofErr w:type="spellEnd"/>
+      <w:proofErr w:type="gramEnd"/>
       <w:r>
         <w:rPr>
           <w:rFonts w:ascii="Consolas" w:eastAsia="Times New Roman" w:hAnsi="Consolas"/>
@@ -20851,7 +21667,17 @@
           <w:sz w:val="21"/>
           <w:szCs w:val="21"/>
         </w:rPr>
-        <w:t>"shape:"</w:t>
+        <w:t>"shape:</w:t>
+      </w:r>
+      <w:proofErr w:type="gramStart"/>
+      <w:r>
+        <w:rPr>
+          <w:rFonts w:ascii="Consolas" w:eastAsia="Times New Roman" w:hAnsi="Consolas"/>
+          <w:color w:val="CE9178"/>
+          <w:sz w:val="21"/>
+          <w:szCs w:val="21"/>
+        </w:rPr>
+        <w:t>"</w:t>
       </w:r>
       <w:r>
         <w:rPr>
@@ -20870,7 +21696,17 @@
           <w:sz w:val="21"/>
           <w:szCs w:val="21"/>
         </w:rPr>
-        <w:t>small_cov.shape</w:t>
+        <w:t>small</w:t>
+      </w:r>
+      <w:proofErr w:type="gramEnd"/>
+      <w:r>
+        <w:rPr>
+          <w:rFonts w:ascii="Consolas" w:eastAsia="Times New Roman" w:hAnsi="Consolas"/>
+          <w:color w:val="D4D4D4"/>
+          <w:sz w:val="21"/>
+          <w:szCs w:val="21"/>
+        </w:rPr>
+        <w:t>_cov.shape</w:t>
       </w:r>
       <w:proofErr w:type="spellEnd"/>
       <w:r>
@@ -21770,7 +22606,27 @@
           <w:sz w:val="21"/>
           <w:szCs w:val="21"/>
         </w:rPr>
-        <w:t>#number of k -largest to keep</w:t>
+        <w:t>#</w:t>
+      </w:r>
+      <w:proofErr w:type="gramStart"/>
+      <w:r>
+        <w:rPr>
+          <w:rFonts w:ascii="Consolas" w:eastAsia="Times New Roman" w:hAnsi="Consolas"/>
+          <w:color w:val="6A9955"/>
+          <w:sz w:val="21"/>
+          <w:szCs w:val="21"/>
+        </w:rPr>
+        <w:t>number</w:t>
+      </w:r>
+      <w:proofErr w:type="gramEnd"/>
+      <w:r>
+        <w:rPr>
+          <w:rFonts w:ascii="Consolas" w:eastAsia="Times New Roman" w:hAnsi="Consolas"/>
+          <w:color w:val="6A9955"/>
+          <w:sz w:val="21"/>
+          <w:szCs w:val="21"/>
+        </w:rPr>
+        <w:t xml:space="preserve"> of k -largest to keep</w:t>
       </w:r>
     </w:p>
     <w:p>
@@ -21935,6 +22791,7 @@
         <w:t xml:space="preserve"> = </w:t>
       </w:r>
       <w:proofErr w:type="spellStart"/>
+      <w:proofErr w:type="gramStart"/>
       <w:r>
         <w:rPr>
           <w:rFonts w:ascii="Consolas" w:eastAsia="Times New Roman" w:hAnsi="Consolas"/>
@@ -21945,6 +22802,7 @@
         <w:t>np.array</w:t>
       </w:r>
       <w:proofErr w:type="spellEnd"/>
+      <w:proofErr w:type="gramEnd"/>
       <w:r>
         <w:rPr>
           <w:rFonts w:ascii="Consolas" w:eastAsia="Times New Roman" w:hAnsi="Consolas"/>
@@ -22025,6 +22883,7 @@
         <w:t xml:space="preserve"> = </w:t>
       </w:r>
       <w:proofErr w:type="spellStart"/>
+      <w:proofErr w:type="gramStart"/>
       <w:r>
         <w:rPr>
           <w:rFonts w:ascii="Consolas" w:eastAsia="Times New Roman" w:hAnsi="Consolas"/>
@@ -22035,6 +22894,7 @@
         <w:t>np.zeros</w:t>
       </w:r>
       <w:proofErr w:type="spellEnd"/>
+      <w:proofErr w:type="gramEnd"/>
       <w:r>
         <w:rPr>
           <w:rFonts w:ascii="Consolas" w:eastAsia="Times New Roman" w:hAnsi="Consolas"/>
@@ -22115,7 +22975,27 @@
           <w:sz w:val="21"/>
           <w:szCs w:val="21"/>
         </w:rPr>
-        <w:t>#find the largest magnitude of the eigen values for each vector</w:t>
+        <w:t>#</w:t>
+      </w:r>
+      <w:proofErr w:type="gramStart"/>
+      <w:r>
+        <w:rPr>
+          <w:rFonts w:ascii="Consolas" w:eastAsia="Times New Roman" w:hAnsi="Consolas"/>
+          <w:color w:val="6A9955"/>
+          <w:sz w:val="21"/>
+          <w:szCs w:val="21"/>
+        </w:rPr>
+        <w:t>find</w:t>
+      </w:r>
+      <w:proofErr w:type="gramEnd"/>
+      <w:r>
+        <w:rPr>
+          <w:rFonts w:ascii="Consolas" w:eastAsia="Times New Roman" w:hAnsi="Consolas"/>
+          <w:color w:val="6A9955"/>
+          <w:sz w:val="21"/>
+          <w:szCs w:val="21"/>
+        </w:rPr>
+        <w:t xml:space="preserve"> the largest magnitude of the eigen values for each vector</w:t>
       </w:r>
     </w:p>
     <w:p>
@@ -22305,6 +23185,7 @@
         <w:t xml:space="preserve">] = </w:t>
       </w:r>
       <w:proofErr w:type="spellStart"/>
+      <w:proofErr w:type="gramStart"/>
       <w:r>
         <w:rPr>
           <w:rFonts w:ascii="Consolas" w:eastAsia="Times New Roman" w:hAnsi="Consolas"/>
@@ -22315,6 +23196,7 @@
         <w:t>np.absolute</w:t>
       </w:r>
       <w:proofErr w:type="spellEnd"/>
+      <w:proofErr w:type="gramEnd"/>
       <w:r>
         <w:rPr>
           <w:rFonts w:ascii="Consolas" w:eastAsia="Times New Roman" w:hAnsi="Consolas"/>
@@ -22395,7 +23277,27 @@
           <w:sz w:val="21"/>
           <w:szCs w:val="21"/>
         </w:rPr>
-        <w:t xml:space="preserve">#find the top k </w:t>
+        <w:t>#</w:t>
+      </w:r>
+      <w:proofErr w:type="gramStart"/>
+      <w:r>
+        <w:rPr>
+          <w:rFonts w:ascii="Consolas" w:eastAsia="Times New Roman" w:hAnsi="Consolas"/>
+          <w:color w:val="6A9955"/>
+          <w:sz w:val="21"/>
+          <w:szCs w:val="21"/>
+        </w:rPr>
+        <w:t>find</w:t>
+      </w:r>
+      <w:proofErr w:type="gramEnd"/>
+      <w:r>
+        <w:rPr>
+          <w:rFonts w:ascii="Consolas" w:eastAsia="Times New Roman" w:hAnsi="Consolas"/>
+          <w:color w:val="6A9955"/>
+          <w:sz w:val="21"/>
+          <w:szCs w:val="21"/>
+        </w:rPr>
+        <w:t xml:space="preserve"> the top k </w:t>
       </w:r>
       <w:proofErr w:type="spellStart"/>
       <w:r>
@@ -22450,6 +23352,7 @@
         <w:t xml:space="preserve"> = </w:t>
       </w:r>
       <w:proofErr w:type="spellStart"/>
+      <w:proofErr w:type="gramStart"/>
       <w:r>
         <w:rPr>
           <w:rFonts w:ascii="Consolas" w:eastAsia="Times New Roman" w:hAnsi="Consolas"/>
@@ -22460,6 +23363,7 @@
         <w:t>np.argpartition</w:t>
       </w:r>
       <w:proofErr w:type="spellEnd"/>
+      <w:proofErr w:type="gramEnd"/>
       <w:r>
         <w:rPr>
           <w:rFonts w:ascii="Consolas" w:eastAsia="Times New Roman" w:hAnsi="Consolas"/>
@@ -22591,7 +23495,27 @@
           <w:sz w:val="21"/>
           <w:szCs w:val="21"/>
         </w:rPr>
-        <w:t xml:space="preserve">[index].double() </w:t>
+        <w:t>[index</w:t>
+      </w:r>
+      <w:proofErr w:type="gramStart"/>
+      <w:r>
+        <w:rPr>
+          <w:rFonts w:ascii="Consolas" w:eastAsia="Times New Roman" w:hAnsi="Consolas"/>
+          <w:color w:val="D4D4D4"/>
+          <w:sz w:val="21"/>
+          <w:szCs w:val="21"/>
+        </w:rPr>
+        <w:t>].double</w:t>
+      </w:r>
+      <w:proofErr w:type="gramEnd"/>
+      <w:r>
+        <w:rPr>
+          <w:rFonts w:ascii="Consolas" w:eastAsia="Times New Roman" w:hAnsi="Consolas"/>
+          <w:color w:val="D4D4D4"/>
+          <w:sz w:val="21"/>
+          <w:szCs w:val="21"/>
+        </w:rPr>
+        <w:t xml:space="preserve">() </w:t>
       </w:r>
       <w:r>
         <w:rPr>
@@ -22818,6 +23742,7 @@
         <w:t xml:space="preserve">[j] = </w:t>
       </w:r>
       <w:proofErr w:type="spellStart"/>
+      <w:proofErr w:type="gramStart"/>
       <w:r>
         <w:rPr>
           <w:rFonts w:ascii="Consolas" w:eastAsia="Times New Roman" w:hAnsi="Consolas"/>
@@ -22828,6 +23753,7 @@
         <w:t>torch.matmul</w:t>
       </w:r>
       <w:proofErr w:type="spellEnd"/>
+      <w:proofErr w:type="gramEnd"/>
       <w:r>
         <w:rPr>
           <w:rFonts w:ascii="Consolas" w:eastAsia="Times New Roman" w:hAnsi="Consolas"/>
@@ -22922,6 +23848,7 @@
         <w:t xml:space="preserve"> = </w:t>
       </w:r>
       <w:proofErr w:type="spellStart"/>
+      <w:proofErr w:type="gramStart"/>
       <w:r>
         <w:rPr>
           <w:rFonts w:ascii="Consolas" w:eastAsia="Times New Roman" w:hAnsi="Consolas"/>
@@ -22932,6 +23859,7 @@
         <w:t>np.array</w:t>
       </w:r>
       <w:proofErr w:type="spellEnd"/>
+      <w:proofErr w:type="gramEnd"/>
       <w:r>
         <w:rPr>
           <w:rFonts w:ascii="Consolas" w:eastAsia="Times New Roman" w:hAnsi="Consolas"/>
@@ -23775,6 +24703,7 @@
         <w:t xml:space="preserve"> = </w:t>
       </w:r>
       <w:proofErr w:type="spellStart"/>
+      <w:proofErr w:type="gramStart"/>
       <w:r>
         <w:rPr>
           <w:rFonts w:ascii="Consolas" w:eastAsia="Times New Roman" w:hAnsi="Consolas"/>
@@ -23785,6 +24714,7 @@
         <w:t>torch.zeros</w:t>
       </w:r>
       <w:proofErr w:type="spellEnd"/>
+      <w:proofErr w:type="gramEnd"/>
       <w:r>
         <w:rPr>
           <w:rFonts w:ascii="Consolas" w:eastAsia="Times New Roman" w:hAnsi="Consolas"/>
@@ -24139,6 +25069,7 @@
         <w:t xml:space="preserve"> = </w:t>
       </w:r>
       <w:proofErr w:type="spellStart"/>
+      <w:proofErr w:type="gramStart"/>
       <w:r>
         <w:rPr>
           <w:rFonts w:ascii="Consolas" w:eastAsia="Times New Roman" w:hAnsi="Consolas"/>
@@ -24149,6 +25080,7 @@
         <w:t>torch.zeros</w:t>
       </w:r>
       <w:proofErr w:type="spellEnd"/>
+      <w:proofErr w:type="gramEnd"/>
       <w:r>
         <w:rPr>
           <w:rFonts w:ascii="Consolas" w:eastAsia="Times New Roman" w:hAnsi="Consolas"/>
@@ -24351,6 +25283,7 @@
         </w:rPr>
         <w:t xml:space="preserve"> </w:t>
       </w:r>
+      <w:proofErr w:type="gramStart"/>
       <w:r>
         <w:rPr>
           <w:rFonts w:ascii="Consolas" w:eastAsia="Times New Roman" w:hAnsi="Consolas"/>
@@ -24369,6 +25302,7 @@
         </w:rPr>
         <w:t>(</w:t>
       </w:r>
+      <w:proofErr w:type="gramEnd"/>
       <w:r>
         <w:rPr>
           <w:rFonts w:ascii="Consolas" w:eastAsia="Times New Roman" w:hAnsi="Consolas"/>
@@ -24555,14 +25489,25 @@
         </w:rPr>
         <w:t>1</w:t>
       </w:r>
-      <w:r>
-        <w:rPr>
-          <w:rFonts w:ascii="Consolas" w:eastAsia="Times New Roman" w:hAnsi="Consolas"/>
-          <w:color w:val="D4D4D4"/>
-          <w:sz w:val="21"/>
-          <w:szCs w:val="21"/>
-        </w:rPr>
-        <w:t>])*(</w:t>
+      <w:proofErr w:type="gramStart"/>
+      <w:r>
+        <w:rPr>
+          <w:rFonts w:ascii="Consolas" w:eastAsia="Times New Roman" w:hAnsi="Consolas"/>
+          <w:color w:val="D4D4D4"/>
+          <w:sz w:val="21"/>
+          <w:szCs w:val="21"/>
+        </w:rPr>
+        <w:t>])*</w:t>
+      </w:r>
+      <w:proofErr w:type="gramEnd"/>
+      <w:r>
+        <w:rPr>
+          <w:rFonts w:ascii="Consolas" w:eastAsia="Times New Roman" w:hAnsi="Consolas"/>
+          <w:color w:val="D4D4D4"/>
+          <w:sz w:val="21"/>
+          <w:szCs w:val="21"/>
+        </w:rPr>
+        <w:t>(</w:t>
       </w:r>
       <w:proofErr w:type="spellStart"/>
       <w:r>
@@ -24705,6 +25650,7 @@
           <w:sz w:val="21"/>
           <w:szCs w:val="21"/>
         </w:rPr>
+        <w:lastRenderedPageBreak/>
         <w:t>print</w:t>
       </w:r>
       <w:r>
@@ -25417,44 +26363,10 @@
     <w:p>
       <w:pPr>
         <w:rPr>
-          <w:sz w:val="24"/>
-        </w:rPr>
-      </w:pPr>
-    </w:p>
-    <w:p>
-      <w:pPr>
-        <w:rPr>
-          <w:sz w:val="24"/>
-        </w:rPr>
-      </w:pPr>
-    </w:p>
-    <w:p>
-      <w:pPr>
-        <w:rPr>
-          <w:sz w:val="24"/>
-        </w:rPr>
-      </w:pPr>
-    </w:p>
-    <w:p>
-      <w:pPr>
-        <w:rPr>
-          <w:sz w:val="24"/>
-        </w:rPr>
-      </w:pPr>
-    </w:p>
-    <w:p>
-      <w:pPr>
-        <w:rPr>
-          <w:sz w:val="24"/>
-        </w:rPr>
-      </w:pPr>
-    </w:p>
-    <w:p>
-      <w:pPr>
-        <w:rPr>
           <w:szCs w:val="16"/>
         </w:rPr>
       </w:pPr>
+      <w:proofErr w:type="gramStart"/>
       <w:r>
         <w:rPr>
           <w:szCs w:val="16"/>
@@ -25467,11 +26379,26 @@
         </w:rPr>
         <w:t>Result</w:t>
       </w:r>
+      <w:proofErr w:type="gramEnd"/>
       <w:r>
         <w:rPr>
           <w:szCs w:val="16"/>
         </w:rPr>
-        <w:t xml:space="preserve"> 1. (size of data 1000, </w:t>
+        <w:t xml:space="preserve"> 1. (</w:t>
+      </w:r>
+      <w:proofErr w:type="gramStart"/>
+      <w:r>
+        <w:rPr>
+          <w:szCs w:val="16"/>
+        </w:rPr>
+        <w:t>size</w:t>
+      </w:r>
+      <w:proofErr w:type="gramEnd"/>
+      <w:r>
+        <w:rPr>
+          <w:szCs w:val="16"/>
+        </w:rPr>
+        <w:t xml:space="preserve"> of data 1000, </w:t>
       </w:r>
       <w:proofErr w:type="spellStart"/>
       <w:r>
@@ -25514,7 +26441,6 @@
         <w:rPr>
           <w:noProof/>
         </w:rPr>
-        <w:lastRenderedPageBreak/>
         <w:drawing>
           <wp:inline distT="0" distB="0" distL="0" distR="0" wp14:anchorId="11F791E6" wp14:editId="67BD1B86">
             <wp:extent cx="5486400" cy="1297940"/>
@@ -25533,7 +26459,7 @@
                     </pic:cNvPicPr>
                   </pic:nvPicPr>
                   <pic:blipFill>
-                    <a:blip r:embed="rId6">
+                    <a:blip r:embed="rId8">
                       <a:extLst>
                         <a:ext uri="{28A0092B-C50C-407E-A947-70E740481C1C}">
                           <a14:useLocalDpi xmlns:a14="http://schemas.microsoft.com/office/drawing/2010/main" val="0"/>
@@ -25593,7 +26519,21 @@
         <w:rPr>
           <w:sz w:val="24"/>
         </w:rPr>
-        <w:t xml:space="preserve">the composite face is not an excellent representation of the first image; eig_face1 actually captures a more unique and clear version. This is in part due to the variety of background in the images. Though gray scaling helps, the information in the backgrounds is kept as unique due to the variety despite not actually being valuable. An additional preprocessing step to remove backgrounds could eliminate this. Another consideration would be to drastically increase the number of eigen faces. </w:t>
+        <w:t xml:space="preserve">the composite face is not an excellent representation of the first image; eig_face1 actually captures a </w:t>
+      </w:r>
+      <w:proofErr w:type="gramStart"/>
+      <w:r>
+        <w:rPr>
+          <w:sz w:val="24"/>
+        </w:rPr>
+        <w:t>more unique and clear</w:t>
+      </w:r>
+      <w:proofErr w:type="gramEnd"/>
+      <w:r>
+        <w:rPr>
+          <w:sz w:val="24"/>
+        </w:rPr>
+        <w:t xml:space="preserve"> version. This is in part due to the variety of background in the images. Though gray scaling helps, the information in the backgrounds is kept as unique due to the variety despite not actually being valuable. An additional preprocessing step to remove backgrounds could eliminate this. Another consideration would be to drastically increase the number of eigen faces. </w:t>
       </w:r>
     </w:p>
     <w:p>
@@ -25609,12 +26549,14 @@
           <w:szCs w:val="16"/>
         </w:rPr>
       </w:pPr>
+      <w:proofErr w:type="gramStart"/>
       <w:r>
         <w:rPr>
           <w:szCs w:val="16"/>
         </w:rPr>
         <w:t>Final Result</w:t>
       </w:r>
+      <w:proofErr w:type="gramEnd"/>
       <w:r>
         <w:rPr>
           <w:szCs w:val="16"/>
@@ -25631,7 +26573,21 @@
         <w:rPr>
           <w:szCs w:val="16"/>
         </w:rPr>
-        <w:t xml:space="preserve">. (size of data 1000, </w:t>
+        <w:t>. (</w:t>
+      </w:r>
+      <w:proofErr w:type="gramStart"/>
+      <w:r>
+        <w:rPr>
+          <w:szCs w:val="16"/>
+        </w:rPr>
+        <w:t>size</w:t>
+      </w:r>
+      <w:proofErr w:type="gramEnd"/>
+      <w:r>
+        <w:rPr>
+          <w:szCs w:val="16"/>
+        </w:rPr>
+        <w:t xml:space="preserve"> of data 1000, </w:t>
       </w:r>
       <w:proofErr w:type="spellStart"/>
       <w:r>
@@ -25702,7 +26658,7 @@
                     </pic:cNvPicPr>
                   </pic:nvPicPr>
                   <pic:blipFill>
-                    <a:blip r:embed="rId7">
+                    <a:blip r:embed="rId9">
                       <a:extLst>
                         <a:ext uri="{28A0092B-C50C-407E-A947-70E740481C1C}">
                           <a14:useLocalDpi xmlns:a14="http://schemas.microsoft.com/office/drawing/2010/main" val="0"/>
@@ -25744,7 +26700,21 @@
         <w:rPr>
           <w:sz w:val="24"/>
         </w:rPr>
-        <w:t xml:space="preserve">In this image, the only difference is a halving of principal components. This leaves less overall data </w:t>
+        <w:t xml:space="preserve">In this image, the only difference is a halving of principal components. This leaves </w:t>
+      </w:r>
+      <w:proofErr w:type="gramStart"/>
+      <w:r>
+        <w:rPr>
+          <w:sz w:val="24"/>
+        </w:rPr>
+        <w:t>less</w:t>
+      </w:r>
+      <w:proofErr w:type="gramEnd"/>
+      <w:r>
+        <w:rPr>
+          <w:sz w:val="24"/>
+        </w:rPr>
+        <w:t xml:space="preserve"> overall data </w:t>
       </w:r>
       <w:r>
         <w:rPr>
@@ -25766,6 +26736,709 @@
           <w:sz w:val="24"/>
         </w:rPr>
       </w:pPr>
+      <w:proofErr w:type="gramStart"/>
+      <w:r>
+        <w:rPr>
+          <w:sz w:val="24"/>
+        </w:rPr>
+        <w:t>Final Result</w:t>
+      </w:r>
+      <w:proofErr w:type="gramEnd"/>
+      <w:r>
+        <w:rPr>
+          <w:sz w:val="24"/>
+        </w:rPr>
+        <w:t xml:space="preserve"> 3 (</w:t>
+      </w:r>
+      <w:r>
+        <w:rPr>
+          <w:szCs w:val="16"/>
+        </w:rPr>
+        <w:t xml:space="preserve">size of data 100, </w:t>
+      </w:r>
+      <w:proofErr w:type="spellStart"/>
+      <w:r>
+        <w:rPr>
+          <w:szCs w:val="16"/>
+        </w:rPr>
+        <w:t>principal_comp</w:t>
+      </w:r>
+      <w:proofErr w:type="spellEnd"/>
+      <w:r>
+        <w:rPr>
+          <w:szCs w:val="16"/>
+        </w:rPr>
+        <w:t xml:space="preserve"> = 500</w:t>
+      </w:r>
+      <w:r>
+        <w:rPr>
+          <w:szCs w:val="16"/>
+        </w:rPr>
+        <w:t>0</w:t>
+      </w:r>
+      <w:r>
+        <w:rPr>
+          <w:szCs w:val="16"/>
+        </w:rPr>
+        <w:t xml:space="preserve">, </w:t>
+      </w:r>
+      <w:proofErr w:type="spellStart"/>
+      <w:r>
+        <w:rPr>
+          <w:szCs w:val="16"/>
+        </w:rPr>
+        <w:t>k_vectors</w:t>
+      </w:r>
+      <w:proofErr w:type="spellEnd"/>
+      <w:r>
+        <w:rPr>
+          <w:szCs w:val="16"/>
+        </w:rPr>
+        <w:t xml:space="preserve"> = </w:t>
+      </w:r>
+      <w:r>
+        <w:rPr>
+          <w:szCs w:val="16"/>
+        </w:rPr>
+        <w:t>6</w:t>
+      </w:r>
+      <w:r>
+        <w:rPr>
+          <w:sz w:val="24"/>
+        </w:rPr>
+        <w:t>)</w:t>
+      </w:r>
+    </w:p>
+    <w:p>
+      <w:pPr>
+        <w:rPr>
+          <w:sz w:val="24"/>
+        </w:rPr>
+      </w:pPr>
+      <w:r>
+        <w:rPr>
+          <w:sz w:val="24"/>
+        </w:rPr>
+        <w:lastRenderedPageBreak/>
+        <w:drawing>
+          <wp:inline distT="0" distB="0" distL="0" distR="0" wp14:anchorId="586E8949" wp14:editId="693F40BF">
+            <wp:extent cx="5486400" cy="1163955"/>
+            <wp:effectExtent l="0" t="0" r="0" b="0"/>
+            <wp:docPr id="8" name="Picture 8" descr="A picture containing graphical user interface&#10;&#10;Description automatically generated"/>
+            <wp:cNvGraphicFramePr>
+              <a:graphicFrameLocks xmlns:a="http://schemas.openxmlformats.org/drawingml/2006/main" noChangeAspect="1"/>
+            </wp:cNvGraphicFramePr>
+            <a:graphic xmlns:a="http://schemas.openxmlformats.org/drawingml/2006/main">
+              <a:graphicData uri="http://schemas.openxmlformats.org/drawingml/2006/picture">
+                <pic:pic xmlns:pic="http://schemas.openxmlformats.org/drawingml/2006/picture">
+                  <pic:nvPicPr>
+                    <pic:cNvPr id="8" name="Picture 8" descr="A picture containing graphical user interface&#10;&#10;Description automatically generated"/>
+                    <pic:cNvPicPr/>
+                  </pic:nvPicPr>
+                  <pic:blipFill>
+                    <a:blip r:embed="rId10"/>
+                    <a:stretch>
+                      <a:fillRect/>
+                    </a:stretch>
+                  </pic:blipFill>
+                  <pic:spPr>
+                    <a:xfrm>
+                      <a:off x="0" y="0"/>
+                      <a:ext cx="5486400" cy="1163955"/>
+                    </a:xfrm>
+                    <a:prstGeom prst="rect">
+                      <a:avLst/>
+                    </a:prstGeom>
+                  </pic:spPr>
+                </pic:pic>
+              </a:graphicData>
+            </a:graphic>
+          </wp:inline>
+        </w:drawing>
+      </w:r>
+    </w:p>
+    <w:p>
+      <w:pPr>
+        <w:rPr>
+          <w:sz w:val="24"/>
+        </w:rPr>
+      </w:pPr>
+      <w:r>
+        <w:rPr>
+          <w:sz w:val="24"/>
+        </w:rPr>
+        <w:t>This result is interesting as it uses a smaller set of data with higher component count and eigen faces. However, most of the resulting eigen faces appear to carry minimal data, but the summation of all of them is closer to the mean.</w:t>
+      </w:r>
+    </w:p>
+    <w:p>
+      <w:pPr>
+        <w:rPr>
+          <w:sz w:val="24"/>
+        </w:rPr>
+      </w:pPr>
+    </w:p>
+    <w:p>
+      <w:pPr>
+        <w:rPr>
+          <w:sz w:val="24"/>
+        </w:rPr>
+      </w:pPr>
+      <w:proofErr w:type="gramStart"/>
+      <w:r>
+        <w:rPr>
+          <w:sz w:val="24"/>
+        </w:rPr>
+        <w:t>Final Result</w:t>
+      </w:r>
+      <w:proofErr w:type="gramEnd"/>
+      <w:r>
+        <w:rPr>
+          <w:sz w:val="24"/>
+        </w:rPr>
+        <w:t xml:space="preserve"> 4 (</w:t>
+      </w:r>
+      <w:r>
+        <w:rPr>
+          <w:szCs w:val="16"/>
+        </w:rPr>
+        <w:t>size of data 100</w:t>
+      </w:r>
+      <w:r>
+        <w:rPr>
+          <w:szCs w:val="16"/>
+        </w:rPr>
+        <w:t>0</w:t>
+      </w:r>
+      <w:r>
+        <w:rPr>
+          <w:szCs w:val="16"/>
+        </w:rPr>
+        <w:t xml:space="preserve">, </w:t>
+      </w:r>
+      <w:proofErr w:type="spellStart"/>
+      <w:r>
+        <w:rPr>
+          <w:szCs w:val="16"/>
+        </w:rPr>
+        <w:t>principal_comp</w:t>
+      </w:r>
+      <w:proofErr w:type="spellEnd"/>
+      <w:r>
+        <w:rPr>
+          <w:szCs w:val="16"/>
+        </w:rPr>
+        <w:t xml:space="preserve"> = </w:t>
+      </w:r>
+      <w:r>
+        <w:rPr>
+          <w:szCs w:val="16"/>
+        </w:rPr>
+        <w:t>10</w:t>
+      </w:r>
+      <w:r>
+        <w:rPr>
+          <w:szCs w:val="16"/>
+        </w:rPr>
+        <w:t>00</w:t>
+      </w:r>
+      <w:r>
+        <w:rPr>
+          <w:szCs w:val="16"/>
+        </w:rPr>
+        <w:t>0</w:t>
+      </w:r>
+      <w:r>
+        <w:rPr>
+          <w:szCs w:val="16"/>
+        </w:rPr>
+        <w:t xml:space="preserve">, </w:t>
+      </w:r>
+      <w:proofErr w:type="spellStart"/>
+      <w:r>
+        <w:rPr>
+          <w:szCs w:val="16"/>
+        </w:rPr>
+        <w:t>k_vectors</w:t>
+      </w:r>
+      <w:proofErr w:type="spellEnd"/>
+      <w:r>
+        <w:rPr>
+          <w:szCs w:val="16"/>
+        </w:rPr>
+        <w:t xml:space="preserve"> = </w:t>
+      </w:r>
+      <w:r>
+        <w:rPr>
+          <w:szCs w:val="16"/>
+        </w:rPr>
+        <w:t>6</w:t>
+      </w:r>
+      <w:r>
+        <w:rPr>
+          <w:sz w:val="24"/>
+        </w:rPr>
+        <w:t>)</w:t>
+      </w:r>
+    </w:p>
+    <w:p>
+      <w:pPr>
+        <w:rPr>
+          <w:sz w:val="24"/>
+        </w:rPr>
+      </w:pPr>
+      <w:r>
+        <w:rPr>
+          <w:sz w:val="24"/>
+        </w:rPr>
+        <w:drawing>
+          <wp:inline distT="0" distB="0" distL="0" distR="0" wp14:anchorId="15F87E23" wp14:editId="586E4976">
+            <wp:extent cx="5486400" cy="915670"/>
+            <wp:effectExtent l="0" t="0" r="0" b="0"/>
+            <wp:docPr id="9" name="Picture 9" descr="Chart&#10;&#10;Description automatically generated"/>
+            <wp:cNvGraphicFramePr>
+              <a:graphicFrameLocks xmlns:a="http://schemas.openxmlformats.org/drawingml/2006/main" noChangeAspect="1"/>
+            </wp:cNvGraphicFramePr>
+            <a:graphic xmlns:a="http://schemas.openxmlformats.org/drawingml/2006/main">
+              <a:graphicData uri="http://schemas.openxmlformats.org/drawingml/2006/picture">
+                <pic:pic xmlns:pic="http://schemas.openxmlformats.org/drawingml/2006/picture">
+                  <pic:nvPicPr>
+                    <pic:cNvPr id="9" name="Picture 9" descr="Chart&#10;&#10;Description automatically generated"/>
+                    <pic:cNvPicPr/>
+                  </pic:nvPicPr>
+                  <pic:blipFill>
+                    <a:blip r:embed="rId11"/>
+                    <a:stretch>
+                      <a:fillRect/>
+                    </a:stretch>
+                  </pic:blipFill>
+                  <pic:spPr>
+                    <a:xfrm>
+                      <a:off x="0" y="0"/>
+                      <a:ext cx="5486400" cy="915670"/>
+                    </a:xfrm>
+                    <a:prstGeom prst="rect">
+                      <a:avLst/>
+                    </a:prstGeom>
+                  </pic:spPr>
+                </pic:pic>
+              </a:graphicData>
+            </a:graphic>
+          </wp:inline>
+        </w:drawing>
+      </w:r>
+    </w:p>
+    <w:p>
+      <w:pPr>
+        <w:rPr>
+          <w:sz w:val="24"/>
+        </w:rPr>
+      </w:pPr>
+      <w:proofErr w:type="gramStart"/>
+      <w:r>
+        <w:rPr>
+          <w:sz w:val="24"/>
+        </w:rPr>
+        <w:t>Final Result</w:t>
+      </w:r>
+      <w:proofErr w:type="gramEnd"/>
+      <w:r>
+        <w:rPr>
+          <w:sz w:val="24"/>
+        </w:rPr>
+        <w:t xml:space="preserve"> 5 (</w:t>
+      </w:r>
+      <w:r>
+        <w:rPr>
+          <w:szCs w:val="16"/>
+        </w:rPr>
+        <w:t xml:space="preserve">size of data </w:t>
+      </w:r>
+      <w:r>
+        <w:rPr>
+          <w:szCs w:val="16"/>
+        </w:rPr>
+        <w:t>50</w:t>
+      </w:r>
+      <w:r>
+        <w:rPr>
+          <w:szCs w:val="16"/>
+        </w:rPr>
+        <w:t>0</w:t>
+      </w:r>
+      <w:r>
+        <w:rPr>
+          <w:szCs w:val="16"/>
+        </w:rPr>
+        <w:t>0</w:t>
+      </w:r>
+      <w:r>
+        <w:rPr>
+          <w:szCs w:val="16"/>
+        </w:rPr>
+        <w:t xml:space="preserve">, </w:t>
+      </w:r>
+      <w:proofErr w:type="spellStart"/>
+      <w:r>
+        <w:rPr>
+          <w:szCs w:val="16"/>
+        </w:rPr>
+        <w:t>principal_comp</w:t>
+      </w:r>
+      <w:proofErr w:type="spellEnd"/>
+      <w:r>
+        <w:rPr>
+          <w:szCs w:val="16"/>
+        </w:rPr>
+        <w:t xml:space="preserve"> = </w:t>
+      </w:r>
+      <w:r>
+        <w:rPr>
+          <w:szCs w:val="16"/>
+        </w:rPr>
+        <w:t>5</w:t>
+      </w:r>
+      <w:r>
+        <w:rPr>
+          <w:szCs w:val="16"/>
+        </w:rPr>
+        <w:t>0</w:t>
+      </w:r>
+      <w:r>
+        <w:rPr>
+          <w:szCs w:val="16"/>
+        </w:rPr>
+        <w:t>0</w:t>
+      </w:r>
+      <w:r>
+        <w:rPr>
+          <w:szCs w:val="16"/>
+        </w:rPr>
+        <w:t xml:space="preserve">, </w:t>
+      </w:r>
+      <w:proofErr w:type="spellStart"/>
+      <w:r>
+        <w:rPr>
+          <w:szCs w:val="16"/>
+        </w:rPr>
+        <w:t>k_vectors</w:t>
+      </w:r>
+      <w:proofErr w:type="spellEnd"/>
+      <w:r>
+        <w:rPr>
+          <w:szCs w:val="16"/>
+        </w:rPr>
+        <w:t xml:space="preserve"> = </w:t>
+      </w:r>
+      <w:r>
+        <w:rPr>
+          <w:szCs w:val="16"/>
+        </w:rPr>
+        <w:t>3</w:t>
+      </w:r>
+      <w:r>
+        <w:rPr>
+          <w:sz w:val="24"/>
+        </w:rPr>
+        <w:t>)</w:t>
+      </w:r>
+    </w:p>
+    <w:p>
+      <w:pPr>
+        <w:rPr>
+          <w:sz w:val="24"/>
+        </w:rPr>
+      </w:pPr>
+      <w:r>
+        <w:rPr>
+          <w:sz w:val="24"/>
+        </w:rPr>
+        <w:drawing>
+          <wp:inline distT="0" distB="0" distL="0" distR="0" wp14:anchorId="05EB28F1" wp14:editId="72989EE9">
+            <wp:extent cx="5486400" cy="1151255"/>
+            <wp:effectExtent l="0" t="0" r="0" b="0"/>
+            <wp:docPr id="10" name="Picture 10" descr="Chart&#10;&#10;Description automatically generated"/>
+            <wp:cNvGraphicFramePr>
+              <a:graphicFrameLocks xmlns:a="http://schemas.openxmlformats.org/drawingml/2006/main" noChangeAspect="1"/>
+            </wp:cNvGraphicFramePr>
+            <a:graphic xmlns:a="http://schemas.openxmlformats.org/drawingml/2006/main">
+              <a:graphicData uri="http://schemas.openxmlformats.org/drawingml/2006/picture">
+                <pic:pic xmlns:pic="http://schemas.openxmlformats.org/drawingml/2006/picture">
+                  <pic:nvPicPr>
+                    <pic:cNvPr id="10" name="Picture 10" descr="Chart&#10;&#10;Description automatically generated"/>
+                    <pic:cNvPicPr/>
+                  </pic:nvPicPr>
+                  <pic:blipFill>
+                    <a:blip r:embed="rId12"/>
+                    <a:stretch>
+                      <a:fillRect/>
+                    </a:stretch>
+                  </pic:blipFill>
+                  <pic:spPr>
+                    <a:xfrm>
+                      <a:off x="0" y="0"/>
+                      <a:ext cx="5486400" cy="1151255"/>
+                    </a:xfrm>
+                    <a:prstGeom prst="rect">
+                      <a:avLst/>
+                    </a:prstGeom>
+                  </pic:spPr>
+                </pic:pic>
+              </a:graphicData>
+            </a:graphic>
+          </wp:inline>
+        </w:drawing>
+      </w:r>
+    </w:p>
+    <w:p>
+      <w:pPr>
+        <w:rPr>
+          <w:sz w:val="24"/>
+        </w:rPr>
+      </w:pPr>
+    </w:p>
+    <w:p>
+      <w:pPr>
+        <w:rPr>
+          <w:sz w:val="24"/>
+        </w:rPr>
+      </w:pPr>
+      <w:r>
+        <w:rPr>
+          <w:sz w:val="24"/>
+        </w:rPr>
+        <w:t xml:space="preserve">Overall, these results are imperfect. There could be some refinement and accuracy increase to further perfect results. The handling of tensor data </w:t>
+      </w:r>
+      <w:proofErr w:type="gramStart"/>
+      <w:r>
+        <w:rPr>
+          <w:sz w:val="24"/>
+        </w:rPr>
+        <w:t>types in particular, which</w:t>
+      </w:r>
+      <w:proofErr w:type="gramEnd"/>
+      <w:r>
+        <w:rPr>
+          <w:sz w:val="24"/>
+        </w:rPr>
+        <w:t xml:space="preserve"> were limited by GPU memory constraints and time, resulted in some lost information that produces a somewhat flawed final result. Other issues could stem from an imperfect understanding of the formulas applied.</w:t>
+      </w:r>
+    </w:p>
+    <w:p>
+      <w:pPr>
+        <w:rPr>
+          <w:sz w:val="24"/>
+        </w:rPr>
+      </w:pPr>
+    </w:p>
+    <w:p>
+      <w:pPr>
+        <w:rPr>
+          <w:sz w:val="24"/>
+        </w:rPr>
+      </w:pPr>
+      <w:r>
+        <w:rPr>
+          <w:sz w:val="24"/>
+        </w:rPr>
+        <w:t xml:space="preserve">The eigen faces could be used to train a neural network to perform face recognition as detailed in the case </w:t>
+      </w:r>
+      <w:proofErr w:type="gramStart"/>
+      <w:r>
+        <w:rPr>
+          <w:sz w:val="24"/>
+        </w:rPr>
+        <w:t>study</w:t>
+      </w:r>
+      <w:r>
+        <w:rPr>
+          <w:sz w:val="24"/>
+          <w:vertAlign w:val="superscript"/>
+        </w:rPr>
+        <w:t>[</w:t>
+      </w:r>
+      <w:proofErr w:type="gramEnd"/>
+      <w:r>
+        <w:rPr>
+          <w:sz w:val="24"/>
+          <w:vertAlign w:val="superscript"/>
+        </w:rPr>
+        <w:t>2]</w:t>
+      </w:r>
+      <w:r>
+        <w:rPr>
+          <w:sz w:val="24"/>
+        </w:rPr>
+        <w:t xml:space="preserve">. The results from this project would likely produce a somewhat flawed neural network, but the performance of the data in that sense is outside the scope of this project. There are libraries that perform many of these steps behind the scenes in one </w:t>
+      </w:r>
+      <w:proofErr w:type="gramStart"/>
+      <w:r>
+        <w:rPr>
+          <w:sz w:val="24"/>
+        </w:rPr>
+        <w:t>go, and</w:t>
+      </w:r>
+      <w:proofErr w:type="gramEnd"/>
+      <w:r>
+        <w:rPr>
+          <w:sz w:val="24"/>
+        </w:rPr>
+        <w:t xml:space="preserve"> would allow a jump straight to neural network training.</w:t>
+      </w:r>
+      <w:r>
+        <w:rPr>
+          <w:sz w:val="24"/>
+          <w:vertAlign w:val="superscript"/>
+        </w:rPr>
+        <w:t>[4]</w:t>
+      </w:r>
+      <w:r>
+        <w:rPr>
+          <w:sz w:val="24"/>
+        </w:rPr>
+        <w:t xml:space="preserve"> </w:t>
+      </w:r>
+    </w:p>
+    <w:p>
+      <w:pPr>
+        <w:rPr>
+          <w:sz w:val="24"/>
+        </w:rPr>
+      </w:pPr>
+    </w:p>
+    <w:p>
+      <w:pPr>
+        <w:rPr>
+          <w:sz w:val="24"/>
+        </w:rPr>
+      </w:pPr>
+      <w:r>
+        <w:rPr>
+          <w:sz w:val="24"/>
+        </w:rPr>
+        <w:t xml:space="preserve">In terms of computation power though, the GPU reigns supreme. CUDA core processing is much quicker than CPU processing in nearly every step of the computation process. </w:t>
+      </w:r>
+      <w:proofErr w:type="spellStart"/>
+      <w:r>
+        <w:rPr>
+          <w:sz w:val="24"/>
+        </w:rPr>
+        <w:t>PyTorch</w:t>
+      </w:r>
+      <w:proofErr w:type="spellEnd"/>
+      <w:r>
+        <w:rPr>
+          <w:sz w:val="24"/>
+        </w:rPr>
+        <w:t xml:space="preserve"> allows for simpler manipulation of data as well. Many complex matrix operations are reduced to a simple </w:t>
+      </w:r>
+      <w:proofErr w:type="spellStart"/>
+      <w:r>
+        <w:rPr>
+          <w:sz w:val="24"/>
+        </w:rPr>
+        <w:t>PyTorch</w:t>
+      </w:r>
+      <w:proofErr w:type="spellEnd"/>
+      <w:r>
+        <w:rPr>
+          <w:sz w:val="24"/>
+        </w:rPr>
+        <w:t xml:space="preserve"> library call. Tensors </w:t>
+      </w:r>
+      <w:r>
+        <w:rPr>
+          <w:sz w:val="24"/>
+        </w:rPr>
+        <w:t xml:space="preserve">combined </w:t>
+      </w:r>
+      <w:proofErr w:type="gramStart"/>
+      <w:r>
+        <w:rPr>
+          <w:sz w:val="24"/>
+        </w:rPr>
+        <w:t xml:space="preserve">with </w:t>
+      </w:r>
+      <w:r>
+        <w:rPr>
+          <w:sz w:val="24"/>
+        </w:rPr>
+        <w:t xml:space="preserve"> CUDA</w:t>
+      </w:r>
+      <w:proofErr w:type="gramEnd"/>
+      <w:r>
+        <w:rPr>
+          <w:sz w:val="24"/>
+        </w:rPr>
+        <w:t xml:space="preserve"> core</w:t>
+      </w:r>
+      <w:r>
+        <w:rPr>
+          <w:sz w:val="24"/>
+        </w:rPr>
+        <w:t>s</w:t>
+      </w:r>
+      <w:r>
+        <w:rPr>
+          <w:sz w:val="24"/>
+        </w:rPr>
+        <w:t xml:space="preserve"> </w:t>
+      </w:r>
+      <w:r>
+        <w:rPr>
+          <w:sz w:val="24"/>
+        </w:rPr>
+        <w:t xml:space="preserve">process much faster </w:t>
+      </w:r>
+      <w:r>
+        <w:rPr>
+          <w:sz w:val="24"/>
+        </w:rPr>
+        <w:t>than Num</w:t>
+      </w:r>
+      <w:r>
+        <w:rPr>
+          <w:sz w:val="24"/>
+        </w:rPr>
+        <w:t>P</w:t>
+      </w:r>
+      <w:r>
+        <w:rPr>
+          <w:sz w:val="24"/>
+        </w:rPr>
+        <w:t xml:space="preserve">y arrays. </w:t>
+      </w:r>
+      <w:r>
+        <w:rPr>
+          <w:sz w:val="24"/>
+        </w:rPr>
+        <w:t xml:space="preserve">Especially in image processing, the limiting factor seems to be memory on a GPU rather than time. However, this could be a quirk of inefficient memory management unique to this project or simply a limitation of the hardware available to this project. Still, when possible, the GPU can parallelize matrix operations CUDA core with greater efficiency than the </w:t>
+      </w:r>
+      <w:r>
+        <w:rPr>
+          <w:sz w:val="24"/>
+        </w:rPr>
+        <w:t>CPU</w:t>
+      </w:r>
+      <w:r>
+        <w:rPr>
+          <w:sz w:val="24"/>
+        </w:rPr>
+        <w:t xml:space="preserve"> can in RAM. </w:t>
+      </w:r>
+    </w:p>
+    <w:p>
+      <w:pPr>
+        <w:rPr>
+          <w:sz w:val="24"/>
+        </w:rPr>
+      </w:pPr>
+      <w:r>
+        <w:rPr>
+          <w:sz w:val="24"/>
+        </w:rPr>
+        <w:lastRenderedPageBreak/>
+        <w:t xml:space="preserve"> </w:t>
+      </w:r>
     </w:p>
     <w:p>
       <w:pPr>
@@ -25897,14 +27570,30 @@
         </w:rPr>
         <w:t xml:space="preserve">[2] </w:t>
       </w:r>
-      <w:hyperlink r:id="rId8" w:history="1">
+      <w:hyperlink r:id="rId13" w:history="1">
         <w:r>
           <w:rPr>
             <w:rStyle w:val="Hyperlink"/>
             <w:sz w:val="24"/>
             <w:lang w:eastAsia="zh-TW"/>
           </w:rPr>
-          <w:t>http://www.vision.jhu.edu/teaching/vision08/Handouts/case_study_pca1.pdf</w:t>
+          <w:t>http://www.vision.jhu.edu/teach</w:t>
+        </w:r>
+        <w:r>
+          <w:rPr>
+            <w:rStyle w:val="Hyperlink"/>
+            <w:sz w:val="24"/>
+            <w:lang w:eastAsia="zh-TW"/>
+          </w:rPr>
+          <w:t>i</w:t>
+        </w:r>
+        <w:r>
+          <w:rPr>
+            <w:rStyle w:val="Hyperlink"/>
+            <w:sz w:val="24"/>
+            <w:lang w:eastAsia="zh-TW"/>
+          </w:rPr>
+          <w:t>ng/vision08/Handouts/case_study_pca1.pdf</w:t>
         </w:r>
       </w:hyperlink>
     </w:p>
@@ -25922,13 +27611,74 @@
         </w:rPr>
         <w:t xml:space="preserve">[3] </w:t>
       </w:r>
-      <w:r>
-        <w:rPr>
-          <w:sz w:val="24"/>
-          <w:szCs w:val="24"/>
-        </w:rPr>
-        <w:t>https://mmlab.ie.cuhk.edu.hk/projects/CelebA.html</w:t>
-      </w:r>
+      <w:hyperlink r:id="rId14" w:history="1">
+        <w:r>
+          <w:rPr>
+            <w:rStyle w:val="Hyperlink"/>
+            <w:sz w:val="24"/>
+            <w:szCs w:val="24"/>
+          </w:rPr>
+          <w:t>https://mmlab.ie.cuhk.edu.hk/projects/CelebA.html</w:t>
+        </w:r>
+      </w:hyperlink>
+    </w:p>
+    <w:p>
+      <w:pPr>
+        <w:rPr>
+          <w:sz w:val="24"/>
+          <w:szCs w:val="24"/>
+        </w:rPr>
+      </w:pPr>
+      <w:r>
+        <w:rPr>
+          <w:sz w:val="24"/>
+          <w:szCs w:val="24"/>
+        </w:rPr>
+        <w:t xml:space="preserve">[4] </w:t>
+      </w:r>
+      <w:hyperlink r:id="rId15" w:history="1">
+        <w:r>
+          <w:rPr>
+            <w:rStyle w:val="Hyperlink"/>
+            <w:sz w:val="24"/>
+            <w:szCs w:val="24"/>
+          </w:rPr>
+          <w:t>https://machinelearningmastery.com/face-recognition-using-principal-component-analysis/</w:t>
+        </w:r>
+      </w:hyperlink>
+    </w:p>
+    <w:p>
+      <w:pPr>
+        <w:rPr>
+          <w:sz w:val="24"/>
+          <w:szCs w:val="24"/>
+        </w:rPr>
+      </w:pPr>
+      <w:r>
+        <w:rPr>
+          <w:sz w:val="24"/>
+          <w:szCs w:val="24"/>
+        </w:rPr>
+        <w:t xml:space="preserve">[5] </w:t>
+      </w:r>
+      <w:hyperlink r:id="rId16" w:history="1">
+        <w:r>
+          <w:rPr>
+            <w:rStyle w:val="Hyperlink"/>
+            <w:sz w:val="24"/>
+            <w:szCs w:val="24"/>
+          </w:rPr>
+          <w:t>https://pytorch.org/docs/stable/index.html</w:t>
+        </w:r>
+      </w:hyperlink>
+    </w:p>
+    <w:p>
+      <w:pPr>
+        <w:rPr>
+          <w:sz w:val="24"/>
+          <w:szCs w:val="24"/>
+        </w:rPr>
+      </w:pPr>
     </w:p>
     <w:p>
       <w:pPr>
@@ -28425,6 +30175,15 @@
       <w:bCs/>
     </w:rPr>
   </w:style>
+  <w:style w:type="character" w:styleId="FollowedHyperlink">
+    <w:name w:val="FollowedHyperlink"/>
+    <w:basedOn w:val="DefaultParagraphFont"/>
+    <w:rsid w:val="003C4764"/>
+    <w:rPr>
+      <w:color w:val="954F72" w:themeColor="followedHyperlink"/>
+      <w:u w:val="single"/>
+    </w:rPr>
+  </w:style>
 </w:styles>
 </file>
 

</xml_diff>